<commit_message>
Added second section + mockups
</commit_message>
<xml_diff>
--- a/RASD/RASD.docx
+++ b/RASD/RASD.docx
@@ -6,12 +6,14 @@
       <w:pPr>
         <w:jc w:val="center"/>
       </w:pPr>
+      <w:bookmarkStart w:id="0" w:name="_Hlk23085724"/>
+      <w:bookmarkEnd w:id="0"/>
       <w:r>
         <w:rPr>
           <w:noProof/>
         </w:rPr>
         <w:drawing>
-          <wp:anchor distT="0" distB="0" distL="114300" distR="114300" simplePos="0" relativeHeight="251658240" behindDoc="0" locked="0" layoutInCell="1" allowOverlap="1" wp14:anchorId="5CF7A63F" wp14:editId="62350D1E">
+          <wp:anchor distT="0" distB="0" distL="114300" distR="114300" simplePos="0" relativeHeight="251646976" behindDoc="0" locked="0" layoutInCell="1" allowOverlap="1" wp14:anchorId="5CF7A63F" wp14:editId="317C044F">
             <wp:simplePos x="0" y="0"/>
             <wp:positionH relativeFrom="margin">
               <wp:align>center</wp:align>
@@ -149,7 +151,7 @@
           <w:lang w:val="it-IT"/>
         </w:rPr>
         <w:drawing>
-          <wp:anchor distT="0" distB="0" distL="114300" distR="114300" simplePos="0" relativeHeight="251659264" behindDoc="0" locked="0" layoutInCell="1" allowOverlap="1" wp14:anchorId="14B9401A" wp14:editId="1196B18C">
+          <wp:anchor distT="0" distB="0" distL="114300" distR="114300" simplePos="0" relativeHeight="251648000" behindDoc="0" locked="0" layoutInCell="1" allowOverlap="1" wp14:anchorId="14B9401A" wp14:editId="7DBE1CF8">
             <wp:simplePos x="0" y="0"/>
             <wp:positionH relativeFrom="margin">
               <wp:align>center</wp:align>
@@ -1044,7 +1046,76 @@
           <w:sz w:val="28"/>
           <w:szCs w:val="28"/>
         </w:rPr>
-        <w:t>Hardware Interfaces</w:t>
+        <w:t>Communication Interfaces</w:t>
+      </w:r>
+    </w:p>
+    <w:p>
+      <w:pPr>
+        <w:pStyle w:val="Paragrafoelenco"/>
+        <w:numPr>
+          <w:ilvl w:val="1"/>
+          <w:numId w:val="2"/>
+        </w:numPr>
+        <w:spacing w:line="360" w:lineRule="auto"/>
+        <w:rPr>
+          <w:rFonts w:ascii="Georgia" w:hAnsi="Georgia"/>
+          <w:sz w:val="28"/>
+          <w:szCs w:val="28"/>
+        </w:rPr>
+      </w:pPr>
+      <w:r>
+        <w:rPr>
+          <w:rFonts w:ascii="Georgia" w:hAnsi="Georgia"/>
+          <w:sz w:val="28"/>
+          <w:szCs w:val="28"/>
+        </w:rPr>
+        <w:t>Functional Requirements</w:t>
+      </w:r>
+    </w:p>
+    <w:p>
+      <w:pPr>
+        <w:pStyle w:val="Paragrafoelenco"/>
+        <w:numPr>
+          <w:ilvl w:val="1"/>
+          <w:numId w:val="2"/>
+        </w:numPr>
+        <w:spacing w:line="360" w:lineRule="auto"/>
+        <w:rPr>
+          <w:rFonts w:ascii="Georgia" w:hAnsi="Georgia"/>
+          <w:sz w:val="28"/>
+          <w:szCs w:val="28"/>
+        </w:rPr>
+      </w:pPr>
+      <w:r>
+        <w:rPr>
+          <w:rFonts w:ascii="Georgia" w:hAnsi="Georgia"/>
+          <w:sz w:val="28"/>
+          <w:szCs w:val="28"/>
+        </w:rPr>
+        <w:t>Performance Requirements</w:t>
+      </w:r>
+    </w:p>
+    <w:p>
+      <w:pPr>
+        <w:pStyle w:val="Paragrafoelenco"/>
+        <w:numPr>
+          <w:ilvl w:val="1"/>
+          <w:numId w:val="2"/>
+        </w:numPr>
+        <w:spacing w:line="360" w:lineRule="auto"/>
+        <w:rPr>
+          <w:rFonts w:ascii="Georgia" w:hAnsi="Georgia"/>
+          <w:sz w:val="28"/>
+          <w:szCs w:val="28"/>
+        </w:rPr>
+      </w:pPr>
+      <w:r>
+        <w:rPr>
+          <w:rFonts w:ascii="Georgia" w:hAnsi="Georgia"/>
+          <w:sz w:val="28"/>
+          <w:szCs w:val="28"/>
+        </w:rPr>
+        <w:t>Design Constraints</w:t>
       </w:r>
     </w:p>
     <w:p>
@@ -1067,7 +1138,8 @@
           <w:sz w:val="28"/>
           <w:szCs w:val="28"/>
         </w:rPr>
-        <w:t>Software Interfaces</w:t>
+        <w:lastRenderedPageBreak/>
+        <w:t>Standard compliance</w:t>
       </w:r>
     </w:p>
     <w:p>
@@ -1090,7 +1162,7 @@
           <w:sz w:val="28"/>
           <w:szCs w:val="28"/>
         </w:rPr>
-        <w:t>Communication Interfaces</w:t>
+        <w:t>Hardware limitations</w:t>
       </w:r>
     </w:p>
     <w:p>
@@ -1113,54 +1185,7 @@
           <w:sz w:val="28"/>
           <w:szCs w:val="28"/>
         </w:rPr>
-        <w:t>Functional Requirements</w:t>
-      </w:r>
-    </w:p>
-    <w:p>
-      <w:pPr>
-        <w:pStyle w:val="Paragrafoelenco"/>
-        <w:numPr>
-          <w:ilvl w:val="1"/>
-          <w:numId w:val="2"/>
-        </w:numPr>
-        <w:spacing w:line="360" w:lineRule="auto"/>
-        <w:rPr>
-          <w:rFonts w:ascii="Georgia" w:hAnsi="Georgia"/>
-          <w:sz w:val="28"/>
-          <w:szCs w:val="28"/>
-        </w:rPr>
-      </w:pPr>
-      <w:r>
-        <w:rPr>
-          <w:rFonts w:ascii="Georgia" w:hAnsi="Georgia"/>
-          <w:sz w:val="28"/>
-          <w:szCs w:val="28"/>
-        </w:rPr>
-        <w:lastRenderedPageBreak/>
-        <w:t>Performance Requirements</w:t>
-      </w:r>
-    </w:p>
-    <w:p>
-      <w:pPr>
-        <w:pStyle w:val="Paragrafoelenco"/>
-        <w:numPr>
-          <w:ilvl w:val="1"/>
-          <w:numId w:val="2"/>
-        </w:numPr>
-        <w:spacing w:line="360" w:lineRule="auto"/>
-        <w:rPr>
-          <w:rFonts w:ascii="Georgia" w:hAnsi="Georgia"/>
-          <w:sz w:val="28"/>
-          <w:szCs w:val="28"/>
-        </w:rPr>
-      </w:pPr>
-      <w:r>
-        <w:rPr>
-          <w:rFonts w:ascii="Georgia" w:hAnsi="Georgia"/>
-          <w:sz w:val="28"/>
-          <w:szCs w:val="28"/>
-        </w:rPr>
-        <w:t>Design Constraints</w:t>
+        <w:t>Software System Attributes</w:t>
       </w:r>
     </w:p>
     <w:p>
@@ -1183,7 +1208,7 @@
           <w:sz w:val="28"/>
           <w:szCs w:val="28"/>
         </w:rPr>
-        <w:t>Standard compliance</w:t>
+        <w:t>Reliability</w:t>
       </w:r>
     </w:p>
     <w:p>
@@ -1206,30 +1231,7 @@
           <w:sz w:val="28"/>
           <w:szCs w:val="28"/>
         </w:rPr>
-        <w:t>Hardware limitations</w:t>
-      </w:r>
-    </w:p>
-    <w:p>
-      <w:pPr>
-        <w:pStyle w:val="Paragrafoelenco"/>
-        <w:numPr>
-          <w:ilvl w:val="1"/>
-          <w:numId w:val="2"/>
-        </w:numPr>
-        <w:spacing w:line="360" w:lineRule="auto"/>
-        <w:rPr>
-          <w:rFonts w:ascii="Georgia" w:hAnsi="Georgia"/>
-          <w:sz w:val="28"/>
-          <w:szCs w:val="28"/>
-        </w:rPr>
-      </w:pPr>
-      <w:r>
-        <w:rPr>
-          <w:rFonts w:ascii="Georgia" w:hAnsi="Georgia"/>
-          <w:sz w:val="28"/>
-          <w:szCs w:val="28"/>
-        </w:rPr>
-        <w:t>Software System Attributes</w:t>
+        <w:t>Availability</w:t>
       </w:r>
     </w:p>
     <w:p>
@@ -1252,7 +1254,7 @@
           <w:sz w:val="28"/>
           <w:szCs w:val="28"/>
         </w:rPr>
-        <w:t>Reliability</w:t>
+        <w:t>Security</w:t>
       </w:r>
     </w:p>
     <w:p>
@@ -1275,7 +1277,7 @@
           <w:sz w:val="28"/>
           <w:szCs w:val="28"/>
         </w:rPr>
-        <w:t>Availability</w:t>
+        <w:t>Maintainability</w:t>
       </w:r>
     </w:p>
     <w:p>
@@ -1298,52 +1300,6 @@
           <w:sz w:val="28"/>
           <w:szCs w:val="28"/>
         </w:rPr>
-        <w:t>Security</w:t>
-      </w:r>
-    </w:p>
-    <w:p>
-      <w:pPr>
-        <w:pStyle w:val="Paragrafoelenco"/>
-        <w:numPr>
-          <w:ilvl w:val="2"/>
-          <w:numId w:val="2"/>
-        </w:numPr>
-        <w:spacing w:line="360" w:lineRule="auto"/>
-        <w:rPr>
-          <w:rFonts w:ascii="Georgia" w:hAnsi="Georgia"/>
-          <w:sz w:val="28"/>
-          <w:szCs w:val="28"/>
-        </w:rPr>
-      </w:pPr>
-      <w:r>
-        <w:rPr>
-          <w:rFonts w:ascii="Georgia" w:hAnsi="Georgia"/>
-          <w:sz w:val="28"/>
-          <w:szCs w:val="28"/>
-        </w:rPr>
-        <w:t>Maintainability</w:t>
-      </w:r>
-    </w:p>
-    <w:p>
-      <w:pPr>
-        <w:pStyle w:val="Paragrafoelenco"/>
-        <w:numPr>
-          <w:ilvl w:val="2"/>
-          <w:numId w:val="2"/>
-        </w:numPr>
-        <w:spacing w:line="360" w:lineRule="auto"/>
-        <w:rPr>
-          <w:rFonts w:ascii="Georgia" w:hAnsi="Georgia"/>
-          <w:sz w:val="28"/>
-          <w:szCs w:val="28"/>
-        </w:rPr>
-      </w:pPr>
-      <w:r>
-        <w:rPr>
-          <w:rFonts w:ascii="Georgia" w:hAnsi="Georgia"/>
-          <w:sz w:val="28"/>
-          <w:szCs w:val="28"/>
-        </w:rPr>
         <w:t>Portability</w:t>
       </w:r>
     </w:p>
@@ -1469,21 +1425,8 @@
           <w:lang w:val="it-IT"/>
         </w:rPr>
         <w:lastRenderedPageBreak/>
-        <w:t xml:space="preserve">1. </w:t>
-      </w:r>
-      <w:proofErr w:type="spellStart"/>
-      <w:r>
-        <w:rPr>
-          <w:rFonts w:ascii="Georgia" w:hAnsi="Georgia"/>
-          <w:b/>
-          <w:bCs/>
-          <w:sz w:val="40"/>
-          <w:szCs w:val="40"/>
-          <w:lang w:val="it-IT"/>
-        </w:rPr>
-        <w:t>Introduction</w:t>
-      </w:r>
-      <w:proofErr w:type="spellEnd"/>
+        <w:t>1. Introduction</w:t>
+      </w:r>
     </w:p>
     <w:p>
       <w:pPr>
@@ -1573,33 +1516,31 @@
           <w:sz w:val="32"/>
           <w:szCs w:val="32"/>
         </w:rPr>
-        <w:t xml:space="preserve">to the authorities </w:t>
-      </w:r>
-      <w:r>
-        <w:rPr>
-          <w:rFonts w:ascii="Georgia" w:hAnsi="Georgia"/>
-          <w:sz w:val="32"/>
-          <w:szCs w:val="32"/>
-        </w:rPr>
-        <w:t>traffic violations (</w:t>
-      </w:r>
-      <w:proofErr w:type="gramStart"/>
-      <w:r>
-        <w:rPr>
-          <w:rFonts w:ascii="Georgia" w:hAnsi="Georgia"/>
-          <w:sz w:val="32"/>
-          <w:szCs w:val="32"/>
-        </w:rPr>
-        <w:t>in particular parking</w:t>
-      </w:r>
-      <w:proofErr w:type="gramEnd"/>
-      <w:r>
-        <w:rPr>
-          <w:rFonts w:ascii="Georgia" w:hAnsi="Georgia"/>
-          <w:sz w:val="32"/>
-          <w:szCs w:val="32"/>
-        </w:rPr>
-        <w:t xml:space="preserve"> violations)</w:t>
+        <w:t>to</w:t>
+      </w:r>
+      <w:r>
+        <w:rPr>
+          <w:rFonts w:ascii="Georgia" w:hAnsi="Georgia"/>
+          <w:sz w:val="32"/>
+          <w:szCs w:val="32"/>
+        </w:rPr>
+        <w:t xml:space="preserve"> </w:t>
+      </w:r>
+      <w:r>
+        <w:rPr>
+          <w:rFonts w:ascii="Georgia" w:hAnsi="Georgia"/>
+          <w:sz w:val="32"/>
+          <w:szCs w:val="32"/>
+        </w:rPr>
+        <w:t xml:space="preserve">authorities </w:t>
+      </w:r>
+      <w:r>
+        <w:rPr>
+          <w:rFonts w:ascii="Georgia" w:hAnsi="Georgia"/>
+          <w:sz w:val="32"/>
+          <w:szCs w:val="32"/>
+        </w:rPr>
+        <w:t>traffic violations (in particular parking violations)</w:t>
       </w:r>
       <w:r>
         <w:rPr>
@@ -1680,25 +1621,15 @@
           <w:sz w:val="32"/>
           <w:szCs w:val="32"/>
         </w:rPr>
-        <w:t xml:space="preserve"> or municipality interventions are necessary with the aim of improve street safety (</w:t>
-      </w:r>
-      <w:proofErr w:type="gramStart"/>
-      <w:r>
-        <w:rPr>
-          <w:rFonts w:ascii="Georgia" w:hAnsi="Georgia"/>
-          <w:sz w:val="32"/>
-          <w:szCs w:val="32"/>
-        </w:rPr>
-        <w:t>in particular from</w:t>
-      </w:r>
-      <w:proofErr w:type="gramEnd"/>
-      <w:r>
-        <w:rPr>
-          <w:rFonts w:ascii="Georgia" w:hAnsi="Georgia"/>
-          <w:sz w:val="32"/>
-          <w:szCs w:val="32"/>
-        </w:rPr>
-        <w:t xml:space="preserve"> the point of view of pedestrians and bikers).</w:t>
+        <w:t xml:space="preserve"> or municipality interventions are necessary with the aim of improve street safety (in particular from the point of view of pedestrians and bikers).</w:t>
+      </w:r>
+      <w:r>
+        <w:rPr>
+          <w:rFonts w:ascii="Georgia" w:hAnsi="Georgia"/>
+          <w:sz w:val="32"/>
+          <w:szCs w:val="32"/>
+        </w:rPr>
+        <w:t xml:space="preserve"> </w:t>
       </w:r>
     </w:p>
     <w:p>
@@ -1773,15 +1704,7 @@
           <w:sz w:val="36"/>
           <w:szCs w:val="36"/>
         </w:rPr>
-        <w:t>G</w:t>
-      </w:r>
-      <w:r>
-        <w:rPr>
-          <w:rFonts w:ascii="Georgia" w:hAnsi="Georgia"/>
-          <w:sz w:val="36"/>
-          <w:szCs w:val="36"/>
-        </w:rPr>
-        <w:t>oals</w:t>
+        <w:t>Goals</w:t>
       </w:r>
     </w:p>
     <w:p>
@@ -1935,15 +1858,7 @@
           <w:sz w:val="32"/>
           <w:szCs w:val="32"/>
         </w:rPr>
-        <w:t>–</w:t>
-      </w:r>
-      <w:r>
-        <w:rPr>
-          <w:rFonts w:ascii="Georgia" w:hAnsi="Georgia"/>
-          <w:sz w:val="32"/>
-          <w:szCs w:val="32"/>
-        </w:rPr>
-        <w:t xml:space="preserve"> </w:t>
+        <w:t xml:space="preserve">– </w:t>
       </w:r>
       <w:r>
         <w:rPr>
@@ -2163,7 +2078,39 @@
           <w:sz w:val="32"/>
           <w:szCs w:val="32"/>
         </w:rPr>
-        <w:t xml:space="preserve"> only taking and sending a picture of that and specifying the type of violation (</w:t>
+        <w:t xml:space="preserve"> only taking and sending </w:t>
+      </w:r>
+      <w:r>
+        <w:rPr>
+          <w:rFonts w:ascii="Georgia" w:hAnsi="Georgia"/>
+          <w:sz w:val="32"/>
+          <w:szCs w:val="32"/>
+        </w:rPr>
+        <w:t>one or more</w:t>
+      </w:r>
+      <w:r>
+        <w:rPr>
+          <w:rFonts w:ascii="Georgia" w:hAnsi="Georgia"/>
+          <w:sz w:val="32"/>
+          <w:szCs w:val="32"/>
+        </w:rPr>
+        <w:t xml:space="preserve"> picture</w:t>
+      </w:r>
+      <w:r>
+        <w:rPr>
+          <w:rFonts w:ascii="Georgia" w:hAnsi="Georgia"/>
+          <w:sz w:val="32"/>
+          <w:szCs w:val="32"/>
+        </w:rPr>
+        <w:t>s</w:t>
+      </w:r>
+      <w:r>
+        <w:rPr>
+          <w:rFonts w:ascii="Georgia" w:hAnsi="Georgia"/>
+          <w:sz w:val="32"/>
+          <w:szCs w:val="32"/>
+        </w:rPr>
+        <w:t xml:space="preserve"> of that and specifying the type of violation (</w:t>
       </w:r>
       <w:r>
         <w:rPr>
@@ -2187,7 +2134,23 @@
           <w:sz w:val="32"/>
           <w:szCs w:val="32"/>
         </w:rPr>
-        <w:t xml:space="preserve"> from their mobile devices. Authorities, on the other side, after the run of an algorithm that reads the license plates from the picture, can check the reported violations and delete </w:t>
+        <w:t xml:space="preserve"> from their mobile devices. Authorities, on the other side, after the run of an algorithm that reads the license plates from the picture</w:t>
+      </w:r>
+      <w:r>
+        <w:rPr>
+          <w:rFonts w:ascii="Georgia" w:hAnsi="Georgia"/>
+          <w:sz w:val="32"/>
+          <w:szCs w:val="32"/>
+        </w:rPr>
+        <w:t>s</w:t>
+      </w:r>
+      <w:r>
+        <w:rPr>
+          <w:rFonts w:ascii="Georgia" w:hAnsi="Georgia"/>
+          <w:sz w:val="32"/>
+          <w:szCs w:val="32"/>
+        </w:rPr>
+        <w:t xml:space="preserve">, can check the reported violations and delete </w:t>
       </w:r>
       <w:r>
         <w:rPr>
@@ -2203,7 +2166,7 @@
           <w:sz w:val="32"/>
           <w:szCs w:val="32"/>
         </w:rPr>
-        <w:t>Database</w:t>
+        <w:t>“Report list”</w:t>
       </w:r>
       <w:r>
         <w:rPr>
@@ -2253,50 +2216,71 @@
         </w:rPr>
         <w:t xml:space="preserve"> </w:t>
       </w:r>
-    </w:p>
-    <w:p>
-      <w:pPr>
-        <w:rPr>
-          <w:rFonts w:ascii="Georgia" w:hAnsi="Georgia"/>
-          <w:sz w:val="32"/>
-          <w:szCs w:val="32"/>
-        </w:rPr>
-      </w:pPr>
-      <w:r>
-        <w:rPr>
-          <w:rFonts w:ascii="Georgia" w:hAnsi="Georgia"/>
-          <w:sz w:val="32"/>
-          <w:szCs w:val="32"/>
-        </w:rPr>
-        <w:t xml:space="preserve">From their devices, both end users and authorities can also see which are the streets and areas with a high number of traffic violations. </w:t>
-      </w:r>
-      <w:bookmarkStart w:id="0" w:name="_GoBack"/>
-      <w:bookmarkEnd w:id="0"/>
-      <w:r>
-        <w:rPr>
-          <w:rFonts w:ascii="Georgia" w:hAnsi="Georgia"/>
-          <w:sz w:val="32"/>
-          <w:szCs w:val="32"/>
-        </w:rPr>
-        <w:t xml:space="preserve">In addition, authorities </w:t>
-      </w:r>
-      <w:proofErr w:type="gramStart"/>
-      <w:r>
-        <w:rPr>
-          <w:rFonts w:ascii="Georgia" w:hAnsi="Georgia"/>
-          <w:sz w:val="32"/>
-          <w:szCs w:val="32"/>
-        </w:rPr>
-        <w:t>are allowed to</w:t>
-      </w:r>
-      <w:proofErr w:type="gramEnd"/>
-      <w:r>
-        <w:rPr>
-          <w:rFonts w:ascii="Georgia" w:hAnsi="Georgia"/>
-          <w:sz w:val="32"/>
-          <w:szCs w:val="32"/>
-        </w:rPr>
-        <w:t xml:space="preserve"> see a list of the vehicles (identified by the license plates) which commit traffic violations.</w:t>
+      <w:r>
+        <w:rPr>
+          <w:rFonts w:ascii="Georgia" w:hAnsi="Georgia"/>
+          <w:sz w:val="32"/>
+          <w:szCs w:val="32"/>
+        </w:rPr>
+        <w:t>This is done before data are saved into the database, to be sure that only the correct reports can modify the mined information (e.g. the “Violation map”).</w:t>
+      </w:r>
+    </w:p>
+    <w:p>
+      <w:pPr>
+        <w:rPr>
+          <w:rFonts w:ascii="Georgia" w:hAnsi="Georgia"/>
+          <w:sz w:val="32"/>
+          <w:szCs w:val="32"/>
+        </w:rPr>
+      </w:pPr>
+      <w:r>
+        <w:rPr>
+          <w:rFonts w:ascii="Georgia" w:hAnsi="Georgia"/>
+          <w:sz w:val="32"/>
+          <w:szCs w:val="32"/>
+        </w:rPr>
+        <w:t>Contacts between stakeholders and some authorities, in order to find some public institution to start the project with, have already been made before the drawing up of this document. Without this agreement</w:t>
+      </w:r>
+      <w:r>
+        <w:rPr>
+          <w:rFonts w:ascii="Georgia" w:hAnsi="Georgia"/>
+          <w:sz w:val="32"/>
+          <w:szCs w:val="32"/>
+        </w:rPr>
+        <w:t>,</w:t>
+      </w:r>
+      <w:r>
+        <w:rPr>
+          <w:rFonts w:ascii="Georgia" w:hAnsi="Georgia"/>
+          <w:sz w:val="32"/>
+          <w:szCs w:val="32"/>
+        </w:rPr>
+        <w:t xml:space="preserve"> the development of the application </w:t>
+      </w:r>
+      <w:r>
+        <w:rPr>
+          <w:rFonts w:ascii="Georgia" w:hAnsi="Georgia"/>
+          <w:sz w:val="32"/>
+          <w:szCs w:val="32"/>
+        </w:rPr>
+        <w:t>can be useless, because of the absence of someone enabled to verify the correctness of the violation reports.</w:t>
+      </w:r>
+    </w:p>
+    <w:p>
+      <w:pPr>
+        <w:rPr>
+          <w:rFonts w:ascii="Georgia" w:hAnsi="Georgia"/>
+          <w:sz w:val="32"/>
+          <w:szCs w:val="32"/>
+        </w:rPr>
+      </w:pPr>
+      <w:r>
+        <w:rPr>
+          <w:rFonts w:ascii="Georgia" w:hAnsi="Georgia"/>
+          <w:sz w:val="32"/>
+          <w:szCs w:val="32"/>
+        </w:rPr>
+        <w:t>From their devices, both end users and authorities can also see which are the streets and areas with a high number of traffic violations. In addition, authorities are allowed to see a list of the vehicles (identified by the license plates) which commit traffic violations.</w:t>
       </w:r>
     </w:p>
     <w:p>
@@ -2451,6 +2435,7 @@
                 <w:sz w:val="28"/>
                 <w:szCs w:val="28"/>
               </w:rPr>
+              <w:lastRenderedPageBreak/>
               <w:t>Phenomenon</w:t>
             </w:r>
           </w:p>
@@ -2916,17 +2901,7 @@
           <w:sz w:val="32"/>
           <w:szCs w:val="32"/>
         </w:rPr>
-        <w:t>End user takes a picture of the violation</w:t>
-      </w:r>
-      <w:r>
-        <w:rPr>
-          <w:rFonts w:ascii="Georgia" w:hAnsi="Georgia"/>
-          <w:i/>
-          <w:iCs/>
-          <w:sz w:val="32"/>
-          <w:szCs w:val="32"/>
-        </w:rPr>
-        <w:t>”</w:t>
+        <w:t>End user takes a picture of the violation”</w:t>
       </w:r>
       <w:r>
         <w:rPr>
@@ -3017,23 +2992,7 @@
           <w:sz w:val="34"/>
           <w:szCs w:val="34"/>
         </w:rPr>
-        <w:t>1.</w:t>
-      </w:r>
-      <w:r>
-        <w:rPr>
-          <w:rFonts w:ascii="Georgia" w:hAnsi="Georgia"/>
-          <w:sz w:val="34"/>
-          <w:szCs w:val="34"/>
-        </w:rPr>
-        <w:t>4</w:t>
-      </w:r>
-      <w:r>
-        <w:rPr>
-          <w:rFonts w:ascii="Georgia" w:hAnsi="Georgia"/>
-          <w:sz w:val="34"/>
-          <w:szCs w:val="34"/>
-        </w:rPr>
-        <w:t>.1</w:t>
+        <w:t>1.4.1</w:t>
       </w:r>
       <w:r>
         <w:rPr>
@@ -3219,7 +3178,7 @@
           <w:sz w:val="32"/>
           <w:szCs w:val="32"/>
         </w:rPr>
-        <w:t>Traffic violation form</w:t>
+        <w:t>Customer</w:t>
       </w:r>
       <w:r>
         <w:rPr>
@@ -3235,81 +3194,7 @@
           <w:sz w:val="32"/>
           <w:szCs w:val="32"/>
         </w:rPr>
-        <w:t xml:space="preserve"> </w:t>
-      </w:r>
-      <w:r>
-        <w:rPr>
-          <w:rFonts w:ascii="Georgia" w:hAnsi="Georgia"/>
-          <w:sz w:val="32"/>
-          <w:szCs w:val="32"/>
-        </w:rPr>
-        <w:t>it’s the form that an end user must fill in the app on his device when he wants to notify a violation</w:t>
-      </w:r>
-      <w:r>
-        <w:rPr>
-          <w:rFonts w:ascii="Georgia" w:hAnsi="Georgia"/>
-          <w:sz w:val="32"/>
-          <w:szCs w:val="32"/>
-        </w:rPr>
-        <w:t>.</w:t>
-      </w:r>
-    </w:p>
-    <w:p>
-      <w:pPr>
-        <w:rPr>
-          <w:rFonts w:ascii="Georgia" w:hAnsi="Georgia"/>
-          <w:sz w:val="32"/>
-          <w:szCs w:val="32"/>
-        </w:rPr>
-      </w:pPr>
-    </w:p>
-    <w:p>
-      <w:pPr>
-        <w:rPr>
-          <w:rFonts w:ascii="Georgia" w:hAnsi="Georgia"/>
-          <w:sz w:val="34"/>
-          <w:szCs w:val="34"/>
-        </w:rPr>
-      </w:pPr>
-      <w:r>
-        <w:rPr>
-          <w:rFonts w:ascii="Georgia" w:hAnsi="Georgia"/>
-          <w:sz w:val="34"/>
-          <w:szCs w:val="34"/>
-        </w:rPr>
-        <w:t>1.4.</w:t>
-      </w:r>
-      <w:r>
-        <w:rPr>
-          <w:rFonts w:ascii="Georgia" w:hAnsi="Georgia"/>
-          <w:sz w:val="34"/>
-          <w:szCs w:val="34"/>
-        </w:rPr>
-        <w:t>2</w:t>
-      </w:r>
-      <w:r>
-        <w:rPr>
-          <w:rFonts w:ascii="Georgia" w:hAnsi="Georgia"/>
-          <w:sz w:val="34"/>
-          <w:szCs w:val="34"/>
-        </w:rPr>
-        <w:t>.</w:t>
-      </w:r>
-      <w:r>
-        <w:rPr>
-          <w:rFonts w:ascii="Georgia" w:hAnsi="Georgia"/>
-          <w:sz w:val="34"/>
-          <w:szCs w:val="34"/>
-        </w:rPr>
-        <w:t xml:space="preserve"> </w:t>
-      </w:r>
-      <w:r>
-        <w:rPr>
-          <w:rFonts w:ascii="Georgia" w:hAnsi="Georgia"/>
-          <w:sz w:val="34"/>
-          <w:szCs w:val="34"/>
-        </w:rPr>
-        <w:t>Acronyms</w:t>
+        <w:t xml:space="preserve"> a “general” user of the SafeStreets service, can be an end user or an authority.</w:t>
       </w:r>
     </w:p>
     <w:p>
@@ -3328,10 +3213,44 @@
       <w:r>
         <w:rPr>
           <w:rFonts w:ascii="Georgia" w:hAnsi="Georgia"/>
-          <w:sz w:val="32"/>
-          <w:szCs w:val="32"/>
-        </w:rPr>
-        <w:t>RASD: Requirement and Analysis Specification Document</w:t>
+          <w:i/>
+          <w:iCs/>
+          <w:sz w:val="32"/>
+          <w:szCs w:val="32"/>
+        </w:rPr>
+        <w:t>Traffic violation form</w:t>
+      </w:r>
+      <w:r>
+        <w:rPr>
+          <w:rFonts w:ascii="Georgia" w:hAnsi="Georgia"/>
+          <w:sz w:val="32"/>
+          <w:szCs w:val="32"/>
+        </w:rPr>
+        <w:t>:</w:t>
+      </w:r>
+      <w:r>
+        <w:rPr>
+          <w:rFonts w:ascii="Georgia" w:hAnsi="Georgia"/>
+          <w:sz w:val="32"/>
+          <w:szCs w:val="32"/>
+        </w:rPr>
+        <w:t xml:space="preserve"> </w:t>
+      </w:r>
+      <w:r>
+        <w:rPr>
+          <w:rFonts w:ascii="Georgia" w:hAnsi="Georgia"/>
+          <w:sz w:val="32"/>
+          <w:szCs w:val="32"/>
+        </w:rPr>
+        <w:t>it’s the form that an end user must fill in the app on his device when he wants to notify a violation</w:t>
+      </w:r>
+      <w:r>
+        <w:rPr>
+          <w:rFonts w:ascii="Georgia" w:hAnsi="Georgia"/>
+          <w:sz w:val="32"/>
+          <w:szCs w:val="32"/>
+        </w:rPr>
+        <w:t>.</w:t>
       </w:r>
     </w:p>
     <w:p>
@@ -3350,9 +3269,114 @@
       <w:r>
         <w:rPr>
           <w:rFonts w:ascii="Georgia" w:hAnsi="Georgia"/>
-          <w:sz w:val="32"/>
-          <w:szCs w:val="32"/>
-        </w:rPr>
+          <w:i/>
+          <w:iCs/>
+          <w:sz w:val="32"/>
+          <w:szCs w:val="32"/>
+        </w:rPr>
+        <w:t>Violation report list</w:t>
+      </w:r>
+      <w:r>
+        <w:rPr>
+          <w:rFonts w:ascii="Georgia" w:hAnsi="Georgia"/>
+          <w:sz w:val="32"/>
+          <w:szCs w:val="32"/>
+        </w:rPr>
+        <w:t>:</w:t>
+      </w:r>
+      <w:r>
+        <w:rPr>
+          <w:rFonts w:ascii="Georgia" w:hAnsi="Georgia"/>
+          <w:sz w:val="32"/>
+          <w:szCs w:val="32"/>
+        </w:rPr>
+        <w:t xml:space="preserve"> the queue containing the violation reports which have not yet been checked by authorities. Obviously visible only to authorities.</w:t>
+      </w:r>
+    </w:p>
+    <w:p>
+      <w:pPr>
+        <w:rPr>
+          <w:rFonts w:ascii="Georgia" w:hAnsi="Georgia"/>
+          <w:sz w:val="32"/>
+          <w:szCs w:val="32"/>
+        </w:rPr>
+      </w:pPr>
+    </w:p>
+    <w:p>
+      <w:pPr>
+        <w:rPr>
+          <w:rFonts w:ascii="Georgia" w:hAnsi="Georgia"/>
+          <w:sz w:val="34"/>
+          <w:szCs w:val="34"/>
+        </w:rPr>
+      </w:pPr>
+      <w:r>
+        <w:rPr>
+          <w:rFonts w:ascii="Georgia" w:hAnsi="Georgia"/>
+          <w:sz w:val="34"/>
+          <w:szCs w:val="34"/>
+        </w:rPr>
+        <w:t>1.4.2</w:t>
+      </w:r>
+      <w:r>
+        <w:rPr>
+          <w:rFonts w:ascii="Georgia" w:hAnsi="Georgia"/>
+          <w:sz w:val="34"/>
+          <w:szCs w:val="34"/>
+        </w:rPr>
+        <w:t>.</w:t>
+      </w:r>
+      <w:r>
+        <w:rPr>
+          <w:rFonts w:ascii="Georgia" w:hAnsi="Georgia"/>
+          <w:sz w:val="34"/>
+          <w:szCs w:val="34"/>
+        </w:rPr>
+        <w:t xml:space="preserve"> Acronyms</w:t>
+      </w:r>
+    </w:p>
+    <w:p>
+      <w:pPr>
+        <w:pStyle w:val="Paragrafoelenco"/>
+        <w:numPr>
+          <w:ilvl w:val="0"/>
+          <w:numId w:val="10"/>
+        </w:numPr>
+        <w:rPr>
+          <w:rFonts w:ascii="Georgia" w:hAnsi="Georgia"/>
+          <w:sz w:val="32"/>
+          <w:szCs w:val="32"/>
+        </w:rPr>
+      </w:pPr>
+      <w:r>
+        <w:rPr>
+          <w:rFonts w:ascii="Georgia" w:hAnsi="Georgia"/>
+          <w:sz w:val="32"/>
+          <w:szCs w:val="32"/>
+        </w:rPr>
+        <w:t>RASD: Requirement and Analysis Specification Document</w:t>
+      </w:r>
+    </w:p>
+    <w:p>
+      <w:pPr>
+        <w:pStyle w:val="Paragrafoelenco"/>
+        <w:numPr>
+          <w:ilvl w:val="0"/>
+          <w:numId w:val="10"/>
+        </w:numPr>
+        <w:rPr>
+          <w:rFonts w:ascii="Georgia" w:hAnsi="Georgia"/>
+          <w:sz w:val="32"/>
+          <w:szCs w:val="32"/>
+        </w:rPr>
+      </w:pPr>
+      <w:r>
+        <w:rPr>
+          <w:rFonts w:ascii="Georgia" w:hAnsi="Georgia"/>
+          <w:sz w:val="32"/>
+          <w:szCs w:val="32"/>
+        </w:rPr>
+        <w:lastRenderedPageBreak/>
         <w:t>GPS: Global Positioning System</w:t>
       </w:r>
     </w:p>
@@ -3379,15 +3403,7 @@
           <w:sz w:val="34"/>
           <w:szCs w:val="34"/>
         </w:rPr>
-        <w:t>1.4.</w:t>
-      </w:r>
-      <w:r>
-        <w:rPr>
-          <w:rFonts w:ascii="Georgia" w:hAnsi="Georgia"/>
-          <w:sz w:val="34"/>
-          <w:szCs w:val="34"/>
-        </w:rPr>
-        <w:t>3</w:t>
+        <w:t>1.4.3</w:t>
       </w:r>
       <w:r>
         <w:rPr>
@@ -3493,6 +3509,28 @@
           <w:sz w:val="32"/>
           <w:szCs w:val="32"/>
         </w:rPr>
+        <w:t>[Cn]: n-th constraint</w:t>
+      </w:r>
+    </w:p>
+    <w:p>
+      <w:pPr>
+        <w:pStyle w:val="Paragrafoelenco"/>
+        <w:numPr>
+          <w:ilvl w:val="0"/>
+          <w:numId w:val="11"/>
+        </w:numPr>
+        <w:rPr>
+          <w:rFonts w:ascii="Georgia" w:hAnsi="Georgia"/>
+          <w:sz w:val="32"/>
+          <w:szCs w:val="32"/>
+        </w:rPr>
+      </w:pPr>
+      <w:r>
+        <w:rPr>
+          <w:rFonts w:ascii="Georgia" w:hAnsi="Georgia"/>
+          <w:sz w:val="32"/>
+          <w:szCs w:val="32"/>
+        </w:rPr>
         <w:t>[</w:t>
       </w:r>
       <w:r>
@@ -3551,23 +3589,7 @@
           <w:sz w:val="36"/>
           <w:szCs w:val="36"/>
         </w:rPr>
-        <w:t>5</w:t>
-      </w:r>
-      <w:r>
-        <w:rPr>
-          <w:rFonts w:ascii="Georgia" w:hAnsi="Georgia"/>
-          <w:sz w:val="36"/>
-          <w:szCs w:val="36"/>
-        </w:rPr>
-        <w:t xml:space="preserve">. </w:t>
-      </w:r>
-      <w:r>
-        <w:rPr>
-          <w:rFonts w:ascii="Georgia" w:hAnsi="Georgia"/>
-          <w:sz w:val="36"/>
-          <w:szCs w:val="36"/>
-        </w:rPr>
-        <w:t>Revision History</w:t>
+        <w:t>5. Revision History</w:t>
       </w:r>
     </w:p>
     <w:p>
@@ -3618,68 +3640,25 @@
       <w:pPr>
         <w:rPr>
           <w:rFonts w:ascii="Georgia" w:hAnsi="Georgia"/>
-          <w:sz w:val="32"/>
-          <w:szCs w:val="32"/>
-        </w:rPr>
-      </w:pPr>
-    </w:p>
-    <w:p>
-      <w:pPr>
-        <w:rPr>
-          <w:rFonts w:ascii="Georgia" w:hAnsi="Georgia"/>
           <w:sz w:val="36"/>
           <w:szCs w:val="36"/>
         </w:rPr>
       </w:pPr>
-    </w:p>
-    <w:p>
-      <w:pPr>
+      <w:r>
         <w:rPr>
           <w:rFonts w:ascii="Georgia" w:hAnsi="Georgia"/>
           <w:sz w:val="36"/>
           <w:szCs w:val="36"/>
         </w:rPr>
-      </w:pPr>
-    </w:p>
-    <w:p>
-      <w:pPr>
+        <w:t>1.</w:t>
+      </w:r>
+      <w:r>
         <w:rPr>
           <w:rFonts w:ascii="Georgia" w:hAnsi="Georgia"/>
           <w:sz w:val="36"/>
           <w:szCs w:val="36"/>
         </w:rPr>
-      </w:pPr>
-      <w:r>
-        <w:rPr>
-          <w:rFonts w:ascii="Georgia" w:hAnsi="Georgia"/>
-          <w:sz w:val="36"/>
-          <w:szCs w:val="36"/>
-        </w:rPr>
-        <w:t>1.</w:t>
-      </w:r>
-      <w:r>
-        <w:rPr>
-          <w:rFonts w:ascii="Georgia" w:hAnsi="Georgia"/>
-          <w:sz w:val="36"/>
-          <w:szCs w:val="36"/>
-        </w:rPr>
-        <w:t>6</w:t>
-      </w:r>
-      <w:r>
-        <w:rPr>
-          <w:rFonts w:ascii="Georgia" w:hAnsi="Georgia"/>
-          <w:sz w:val="36"/>
-          <w:szCs w:val="36"/>
-        </w:rPr>
-        <w:t xml:space="preserve">. </w:t>
-      </w:r>
-      <w:r>
-        <w:rPr>
-          <w:rFonts w:ascii="Georgia" w:hAnsi="Georgia"/>
-          <w:sz w:val="36"/>
-          <w:szCs w:val="36"/>
-        </w:rPr>
-        <w:t>Reference Documents</w:t>
+        <w:t>6. Reference Documents</w:t>
       </w:r>
     </w:p>
     <w:p>
@@ -3777,23 +3756,7 @@
           <w:sz w:val="36"/>
           <w:szCs w:val="36"/>
         </w:rPr>
-        <w:t>7</w:t>
-      </w:r>
-      <w:r>
-        <w:rPr>
-          <w:rFonts w:ascii="Georgia" w:hAnsi="Georgia"/>
-          <w:sz w:val="36"/>
-          <w:szCs w:val="36"/>
-        </w:rPr>
-        <w:t xml:space="preserve">. </w:t>
-      </w:r>
-      <w:r>
-        <w:rPr>
-          <w:rFonts w:ascii="Georgia" w:hAnsi="Georgia"/>
-          <w:sz w:val="36"/>
-          <w:szCs w:val="36"/>
-        </w:rPr>
-        <w:t>Document Structure</w:t>
+        <w:t>7. Document Structure</w:t>
       </w:r>
     </w:p>
     <w:p>
@@ -3845,15 +3808,7 @@
           <w:sz w:val="32"/>
           <w:szCs w:val="32"/>
         </w:rPr>
-        <w:t xml:space="preserve"> purpose, the goals and the scope (underlining the world and shared phenomena) </w:t>
-      </w:r>
-      <w:r>
-        <w:rPr>
-          <w:rFonts w:ascii="Georgia" w:hAnsi="Georgia"/>
-          <w:sz w:val="32"/>
-          <w:szCs w:val="32"/>
-        </w:rPr>
-        <w:t xml:space="preserve">of </w:t>
+        <w:t xml:space="preserve"> purpose, the goals and the scope (underlining the world and shared phenomena) of </w:t>
       </w:r>
       <w:r>
         <w:rPr>
@@ -3869,15 +3824,7 @@
           <w:sz w:val="32"/>
           <w:szCs w:val="32"/>
         </w:rPr>
-        <w:t xml:space="preserve"> application</w:t>
-      </w:r>
-      <w:r>
-        <w:rPr>
-          <w:rFonts w:ascii="Georgia" w:hAnsi="Georgia"/>
-          <w:sz w:val="32"/>
-          <w:szCs w:val="32"/>
-        </w:rPr>
-        <w:t>.</w:t>
+        <w:t xml:space="preserve"> application.</w:t>
       </w:r>
     </w:p>
     <w:p>
@@ -3992,6 +3939,7 @@
           <w:sz w:val="32"/>
           <w:szCs w:val="32"/>
         </w:rPr>
+        <w:lastRenderedPageBreak/>
         <w:t>Section 4</w:t>
       </w:r>
       <w:r>
@@ -4047,7 +3995,6 @@
           <w:bCs/>
           <w:sz w:val="40"/>
           <w:szCs w:val="40"/>
-          <w:lang w:val="it-IT"/>
         </w:rPr>
       </w:pPr>
       <w:r>
@@ -4057,22 +4004,1196 @@
           <w:bCs/>
           <w:sz w:val="40"/>
           <w:szCs w:val="40"/>
+        </w:rPr>
+        <w:t>2. Overall description</w:t>
+      </w:r>
+    </w:p>
+    <w:p>
+      <w:pPr>
+        <w:rPr>
+          <w:rFonts w:ascii="Georgia" w:hAnsi="Georgia"/>
+          <w:sz w:val="36"/>
+          <w:szCs w:val="36"/>
+        </w:rPr>
+      </w:pPr>
+      <w:r>
+        <w:rPr>
+          <w:rFonts w:ascii="Georgia" w:hAnsi="Georgia"/>
+          <w:sz w:val="36"/>
+          <w:szCs w:val="36"/>
+        </w:rPr>
+        <w:t>2.1 Product perspectiv</w:t>
+      </w:r>
+      <w:r>
+        <w:rPr>
+          <w:rFonts w:ascii="Georgia" w:hAnsi="Georgia"/>
+          <w:sz w:val="36"/>
+          <w:szCs w:val="36"/>
+        </w:rPr>
+        <w:t>e</w:t>
+      </w:r>
+    </w:p>
+    <w:p>
+      <w:pPr>
+        <w:rPr>
+          <w:rFonts w:ascii="Georgia" w:hAnsi="Georgia"/>
+          <w:sz w:val="32"/>
+          <w:szCs w:val="32"/>
           <w:lang w:val="it-IT"/>
         </w:rPr>
+      </w:pPr>
+      <w:r>
+        <w:rPr>
+          <w:rFonts w:ascii="Georgia" w:hAnsi="Georgia"/>
+          <w:sz w:val="32"/>
+          <w:szCs w:val="32"/>
+          <w:lang w:val="it-IT"/>
+        </w:rPr>
+        <w:t>- vincoli de</w:t>
+      </w:r>
+      <w:r>
+        <w:rPr>
+          <w:rFonts w:ascii="Georgia" w:hAnsi="Georgia"/>
+          <w:sz w:val="32"/>
+          <w:szCs w:val="32"/>
+          <w:lang w:val="it-IT"/>
+        </w:rPr>
+        <w:t>lle foto, magari qualcosa sul processo di checking</w:t>
+      </w:r>
+    </w:p>
+    <w:p>
+      <w:pPr>
+        <w:rPr>
+          <w:rFonts w:ascii="Georgia" w:hAnsi="Georgia"/>
+          <w:sz w:val="36"/>
+          <w:szCs w:val="36"/>
+          <w:lang w:val="it-IT"/>
+        </w:rPr>
+      </w:pPr>
+      <w:r>
+        <w:rPr>
+          <w:rFonts w:ascii="Georgia" w:hAnsi="Georgia"/>
+          <w:sz w:val="36"/>
+          <w:szCs w:val="36"/>
+          <w:lang w:val="it-IT"/>
+        </w:rPr>
+        <w:t>UML Class diagram</w:t>
+      </w:r>
+    </w:p>
+    <w:p>
+      <w:pPr>
+        <w:rPr>
+          <w:rFonts w:ascii="Georgia" w:hAnsi="Georgia"/>
+          <w:sz w:val="36"/>
+          <w:szCs w:val="36"/>
+        </w:rPr>
+      </w:pPr>
+      <w:r>
+        <w:rPr>
+          <w:rFonts w:ascii="Georgia" w:hAnsi="Georgia"/>
+          <w:sz w:val="36"/>
+          <w:szCs w:val="36"/>
+        </w:rPr>
+        <w:t>State chart diagrams</w:t>
+      </w:r>
+    </w:p>
+    <w:p>
+      <w:pPr>
+        <w:rPr>
+          <w:rFonts w:ascii="Georgia" w:hAnsi="Georgia"/>
+          <w:sz w:val="36"/>
+          <w:szCs w:val="36"/>
+        </w:rPr>
+      </w:pPr>
+      <w:r>
+        <w:rPr>
+          <w:rFonts w:ascii="Georgia" w:hAnsi="Georgia"/>
+          <w:sz w:val="36"/>
+          <w:szCs w:val="36"/>
+        </w:rPr>
+        <w:t>2.2 Product functions</w:t>
+      </w:r>
+    </w:p>
+    <w:p>
+      <w:pPr>
+        <w:rPr>
+          <w:rFonts w:ascii="Georgia" w:hAnsi="Georgia"/>
+          <w:sz w:val="32"/>
+          <w:szCs w:val="32"/>
+        </w:rPr>
+      </w:pPr>
+      <w:r>
+        <w:rPr>
+          <w:rFonts w:ascii="Georgia" w:hAnsi="Georgia"/>
+          <w:sz w:val="32"/>
+          <w:szCs w:val="32"/>
+        </w:rPr>
+        <w:t>In this sub-section</w:t>
+      </w:r>
+      <w:r>
+        <w:rPr>
+          <w:rFonts w:ascii="Georgia" w:hAnsi="Georgia"/>
+          <w:sz w:val="32"/>
+          <w:szCs w:val="32"/>
+        </w:rPr>
+        <w:t xml:space="preserve"> are listed and descri</w:t>
+      </w:r>
+      <w:r>
+        <w:rPr>
+          <w:rFonts w:ascii="Georgia" w:hAnsi="Georgia"/>
+          <w:sz w:val="32"/>
+          <w:szCs w:val="32"/>
+        </w:rPr>
+        <w:t xml:space="preserve">bed in detail </w:t>
+      </w:r>
+      <w:r>
+        <w:rPr>
+          <w:rFonts w:ascii="Georgia" w:hAnsi="Georgia"/>
+          <w:sz w:val="32"/>
+          <w:szCs w:val="32"/>
+        </w:rPr>
+        <w:t>the functions that SafeStreets users must be allowed to exploit.</w:t>
+      </w:r>
+      <w:r>
+        <w:rPr>
+          <w:rFonts w:ascii="Georgia" w:hAnsi="Georgia"/>
+          <w:sz w:val="32"/>
+          <w:szCs w:val="32"/>
+        </w:rPr>
+        <w:t xml:space="preserve"> The details of these functions can be deeply explored in Section 3.1.1, where the mockups of the app are shown. </w:t>
+      </w:r>
+    </w:p>
+    <w:p>
+      <w:pPr>
+        <w:rPr>
+          <w:rFonts w:ascii="Georgia" w:hAnsi="Georgia"/>
+          <w:sz w:val="34"/>
+          <w:szCs w:val="34"/>
+        </w:rPr>
+      </w:pPr>
+      <w:r>
+        <w:rPr>
+          <w:rFonts w:ascii="Georgia" w:hAnsi="Georgia"/>
+          <w:sz w:val="34"/>
+          <w:szCs w:val="34"/>
+        </w:rPr>
+        <w:t>2.2.1 Registration and login</w:t>
+      </w:r>
+    </w:p>
+    <w:p>
+      <w:pPr>
+        <w:rPr>
+          <w:rFonts w:ascii="Georgia" w:hAnsi="Georgia"/>
+          <w:sz w:val="32"/>
+          <w:szCs w:val="32"/>
+        </w:rPr>
+      </w:pPr>
+      <w:r>
+        <w:rPr>
+          <w:rFonts w:ascii="Georgia" w:hAnsi="Georgia"/>
+          <w:sz w:val="32"/>
+          <w:szCs w:val="32"/>
+        </w:rPr>
+        <w:t xml:space="preserve">This function is exploited by both end users and authorities. They must be able to register to the system, filling a registration form with </w:t>
+      </w:r>
+      <w:r>
+        <w:rPr>
+          <w:rFonts w:ascii="Georgia" w:hAnsi="Georgia"/>
+          <w:sz w:val="32"/>
+          <w:szCs w:val="32"/>
+        </w:rPr>
+        <w:t>personal data. While end users are identified by their fiscal codes, authorities must specify the ID number. After the registration, customers must be able to login with a username and a password, both chosen during the registration phase.</w:t>
+      </w:r>
+    </w:p>
+    <w:p>
+      <w:pPr>
+        <w:rPr>
+          <w:rFonts w:ascii="Georgia" w:hAnsi="Georgia"/>
+          <w:sz w:val="34"/>
+          <w:szCs w:val="34"/>
+        </w:rPr>
+      </w:pPr>
+      <w:r>
+        <w:rPr>
+          <w:rFonts w:ascii="Georgia" w:hAnsi="Georgia"/>
+          <w:sz w:val="34"/>
+          <w:szCs w:val="34"/>
+        </w:rPr>
+        <w:t>2.2.2 Reporting a traffic violation</w:t>
+      </w:r>
+    </w:p>
+    <w:p>
+      <w:pPr>
+        <w:rPr>
+          <w:rFonts w:ascii="Georgia" w:hAnsi="Georgia"/>
+          <w:sz w:val="32"/>
+          <w:szCs w:val="32"/>
+        </w:rPr>
+      </w:pPr>
+      <w:r>
+        <w:rPr>
+          <w:rFonts w:ascii="Georgia" w:hAnsi="Georgia"/>
+          <w:sz w:val="32"/>
+          <w:szCs w:val="32"/>
+        </w:rPr>
+        <w:t xml:space="preserve">When </w:t>
+      </w:r>
+      <w:r>
+        <w:rPr>
+          <w:rFonts w:ascii="Georgia" w:hAnsi="Georgia"/>
+          <w:sz w:val="32"/>
+          <w:szCs w:val="32"/>
+        </w:rPr>
+        <w:t>the</w:t>
+      </w:r>
+      <w:r>
+        <w:rPr>
+          <w:rFonts w:ascii="Georgia" w:hAnsi="Georgia"/>
+          <w:sz w:val="32"/>
+          <w:szCs w:val="32"/>
+        </w:rPr>
+        <w:t xml:space="preserve"> end user see</w:t>
+      </w:r>
+      <w:r>
+        <w:rPr>
+          <w:rFonts w:ascii="Georgia" w:hAnsi="Georgia"/>
+          <w:sz w:val="32"/>
+          <w:szCs w:val="32"/>
+        </w:rPr>
+        <w:t>s</w:t>
+      </w:r>
+      <w:r>
+        <w:rPr>
+          <w:rFonts w:ascii="Georgia" w:hAnsi="Georgia"/>
+          <w:sz w:val="32"/>
+          <w:szCs w:val="32"/>
+        </w:rPr>
+        <w:t xml:space="preserve"> a traffic violation, he </w:t>
+      </w:r>
+      <w:r>
+        <w:rPr>
+          <w:rFonts w:ascii="Georgia" w:hAnsi="Georgia"/>
+          <w:sz w:val="32"/>
+          <w:szCs w:val="32"/>
+        </w:rPr>
+        <w:t>must</w:t>
+      </w:r>
+      <w:r>
+        <w:rPr>
+          <w:rFonts w:ascii="Georgia" w:hAnsi="Georgia"/>
+          <w:sz w:val="32"/>
+          <w:szCs w:val="32"/>
+        </w:rPr>
+        <w:t xml:space="preserve"> be able to notify it using the SafeStreets application.</w:t>
+      </w:r>
+      <w:r>
+        <w:rPr>
+          <w:rFonts w:ascii="Georgia" w:hAnsi="Georgia"/>
+          <w:sz w:val="32"/>
+          <w:szCs w:val="32"/>
+        </w:rPr>
+        <w:t xml:space="preserve"> In particular, he has to fill the “Traffic violation form” taking </w:t>
+      </w:r>
+      <w:r>
+        <w:rPr>
+          <w:rFonts w:ascii="Georgia" w:hAnsi="Georgia"/>
+          <w:sz w:val="32"/>
+          <w:szCs w:val="32"/>
+        </w:rPr>
+        <w:t>one (or more</w:t>
+      </w:r>
+      <w:r>
+        <w:rPr>
+          <w:rFonts w:ascii="Georgia" w:hAnsi="Georgia"/>
+          <w:sz w:val="32"/>
+          <w:szCs w:val="32"/>
+        </w:rPr>
+        <w:t xml:space="preserve"> picture</w:t>
+      </w:r>
+      <w:r>
+        <w:rPr>
+          <w:rFonts w:ascii="Georgia" w:hAnsi="Georgia"/>
+          <w:sz w:val="32"/>
+          <w:szCs w:val="32"/>
+        </w:rPr>
+        <w:t>s,</w:t>
+      </w:r>
+      <w:r>
+        <w:rPr>
+          <w:rFonts w:ascii="Georgia" w:hAnsi="Georgia"/>
+          <w:sz w:val="32"/>
+          <w:szCs w:val="32"/>
+        </w:rPr>
+        <w:t xml:space="preserve"> </w:t>
+      </w:r>
+      <w:r>
+        <w:rPr>
+          <w:rFonts w:ascii="Georgia" w:hAnsi="Georgia"/>
+          <w:sz w:val="32"/>
+          <w:szCs w:val="32"/>
+        </w:rPr>
+        <w:t xml:space="preserve">depending on the situation, in order to take every necessary detail) </w:t>
+      </w:r>
+      <w:r>
+        <w:rPr>
+          <w:rFonts w:ascii="Georgia" w:hAnsi="Georgia"/>
+          <w:sz w:val="32"/>
+          <w:szCs w:val="32"/>
+        </w:rPr>
+        <w:t>of the violation (some constraint for the validity of the report must be</w:t>
+      </w:r>
+      <w:r>
+        <w:rPr>
+          <w:rFonts w:ascii="Georgia" w:hAnsi="Georgia"/>
+          <w:sz w:val="32"/>
+          <w:szCs w:val="32"/>
+        </w:rPr>
+        <w:t xml:space="preserve"> respected</w:t>
+      </w:r>
+      <w:r>
+        <w:rPr>
+          <w:rFonts w:ascii="Georgia" w:hAnsi="Georgia"/>
+          <w:sz w:val="32"/>
+          <w:szCs w:val="32"/>
+        </w:rPr>
+        <w:t xml:space="preserve">, e.g. the license plate and the background of the vehicle must be clearly visible) and specifying the type of violation. The </w:t>
+      </w:r>
+      <w:r>
+        <w:rPr>
+          <w:rFonts w:ascii="Georgia" w:hAnsi="Georgia"/>
+          <w:sz w:val="32"/>
+          <w:szCs w:val="32"/>
+        </w:rPr>
+        <w:t xml:space="preserve">GPS </w:t>
+      </w:r>
+      <w:r>
+        <w:rPr>
+          <w:rFonts w:ascii="Georgia" w:hAnsi="Georgia"/>
+          <w:sz w:val="32"/>
+          <w:szCs w:val="32"/>
+        </w:rPr>
+        <w:lastRenderedPageBreak/>
+        <w:t>position of the violation and the current date and hour are automatically reported by the system, exploiting a map service.</w:t>
+      </w:r>
+    </w:p>
+    <w:p>
+      <w:pPr>
+        <w:rPr>
+          <w:rFonts w:ascii="Georgia" w:hAnsi="Georgia"/>
+          <w:sz w:val="34"/>
+          <w:szCs w:val="34"/>
+        </w:rPr>
+      </w:pPr>
+      <w:r>
+        <w:rPr>
+          <w:rFonts w:ascii="Georgia" w:hAnsi="Georgia"/>
+          <w:sz w:val="34"/>
+          <w:szCs w:val="34"/>
+        </w:rPr>
+        <w:t>2.2.3 Visualizing the highlighted streets</w:t>
+      </w:r>
+    </w:p>
+    <w:p>
+      <w:pPr>
+        <w:rPr>
+          <w:rFonts w:ascii="Georgia" w:hAnsi="Georgia"/>
+          <w:sz w:val="32"/>
+          <w:szCs w:val="32"/>
+        </w:rPr>
+      </w:pPr>
+      <w:r>
+        <w:rPr>
+          <w:rFonts w:ascii="Georgia" w:hAnsi="Georgia"/>
+          <w:sz w:val="32"/>
+          <w:szCs w:val="32"/>
+        </w:rPr>
+        <w:t xml:space="preserve">This function must be exploited by all users. The user must be able to see on a map which streets are places of the most violation. Different colours can be used, for instance a street where more than 10 traffic violations per day are notified is highlighted with red, another with only 3-5 violation with yellow. </w:t>
+      </w:r>
+      <w:r>
+        <w:rPr>
+          <w:rFonts w:ascii="Georgia" w:hAnsi="Georgia"/>
+          <w:sz w:val="32"/>
+          <w:szCs w:val="32"/>
+        </w:rPr>
+        <w:t>Also t</w:t>
+      </w:r>
+      <w:r>
+        <w:rPr>
+          <w:rFonts w:ascii="Georgia" w:hAnsi="Georgia"/>
+          <w:sz w:val="32"/>
+          <w:szCs w:val="32"/>
+        </w:rPr>
+        <w:t>his function must be exploited with the aid of a map service.</w:t>
+      </w:r>
+    </w:p>
+    <w:p>
+      <w:pPr>
+        <w:rPr>
+          <w:rFonts w:ascii="Georgia" w:hAnsi="Georgia"/>
+          <w:sz w:val="34"/>
+          <w:szCs w:val="34"/>
+        </w:rPr>
+      </w:pPr>
+      <w:r>
+        <w:rPr>
+          <w:rFonts w:ascii="Georgia" w:hAnsi="Georgia"/>
+          <w:sz w:val="34"/>
+          <w:szCs w:val="34"/>
+        </w:rPr>
+        <w:t>2.2.4 Visualizing the most</w:t>
+      </w:r>
+      <w:r>
+        <w:rPr>
+          <w:rFonts w:ascii="Georgia" w:hAnsi="Georgia"/>
+          <w:sz w:val="34"/>
+          <w:szCs w:val="34"/>
+        </w:rPr>
+        <w:t xml:space="preserve"> notified</w:t>
+      </w:r>
+      <w:r>
+        <w:rPr>
+          <w:rFonts w:ascii="Georgia" w:hAnsi="Georgia"/>
+          <w:sz w:val="34"/>
+          <w:szCs w:val="34"/>
+        </w:rPr>
+        <w:t xml:space="preserve"> vehicles</w:t>
+      </w:r>
+    </w:p>
+    <w:p>
+      <w:pPr>
+        <w:rPr>
+          <w:rFonts w:ascii="Georgia" w:hAnsi="Georgia"/>
+          <w:sz w:val="32"/>
+          <w:szCs w:val="32"/>
+        </w:rPr>
+      </w:pPr>
+      <w:r>
+        <w:rPr>
+          <w:rFonts w:ascii="Georgia" w:hAnsi="Georgia"/>
+          <w:sz w:val="32"/>
+          <w:szCs w:val="32"/>
+        </w:rPr>
+        <w:t>The following function is reserved to authorities because of privacy rules. Authorities must be able to see</w:t>
+      </w:r>
+      <w:r>
+        <w:rPr>
+          <w:rFonts w:ascii="Georgia" w:hAnsi="Georgia"/>
+          <w:sz w:val="32"/>
+          <w:szCs w:val="32"/>
+        </w:rPr>
+        <w:t xml:space="preserve"> which vehicles, identified by license plates, commits traffic violations. Using different filters, authorities are allowed to see the list of vehicles grouped by kind of violation committed, date or area, to mine information with the aim of organize police controls or road working to improve streets safety.</w:t>
+      </w:r>
+    </w:p>
+    <w:p>
+      <w:pPr>
+        <w:rPr>
+          <w:rFonts w:ascii="Georgia" w:hAnsi="Georgia"/>
+          <w:sz w:val="34"/>
+          <w:szCs w:val="34"/>
+        </w:rPr>
+      </w:pPr>
+      <w:r>
+        <w:rPr>
+          <w:rFonts w:ascii="Georgia" w:hAnsi="Georgia"/>
+          <w:sz w:val="34"/>
+          <w:szCs w:val="34"/>
+        </w:rPr>
+        <w:t>2.2.5 Deleting a traffic violation instance</w:t>
+      </w:r>
+    </w:p>
+    <w:p>
+      <w:pPr>
+        <w:rPr>
+          <w:rFonts w:ascii="Georgia" w:hAnsi="Georgia"/>
+          <w:sz w:val="32"/>
+          <w:szCs w:val="32"/>
+        </w:rPr>
+      </w:pPr>
+      <w:r>
+        <w:rPr>
+          <w:rFonts w:ascii="Georgia" w:hAnsi="Georgia"/>
+          <w:sz w:val="32"/>
+          <w:szCs w:val="32"/>
+        </w:rPr>
+        <w:t xml:space="preserve">Authorities must be allowed to check the violation reported by end user in order to delete the ones who don’t satisfy certain </w:t>
+      </w:r>
+      <w:r>
+        <w:rPr>
+          <w:rFonts w:ascii="Georgia" w:hAnsi="Georgia"/>
+          <w:sz w:val="32"/>
+          <w:szCs w:val="32"/>
+        </w:rPr>
+        <w:t xml:space="preserve">legal </w:t>
+      </w:r>
+      <w:r>
+        <w:rPr>
+          <w:rFonts w:ascii="Georgia" w:hAnsi="Georgia"/>
+          <w:sz w:val="32"/>
+          <w:szCs w:val="32"/>
+        </w:rPr>
+        <w:t>constraints (described in Section …). This can be don</w:t>
+      </w:r>
+      <w:r>
+        <w:rPr>
+          <w:rFonts w:ascii="Georgia" w:hAnsi="Georgia"/>
+          <w:sz w:val="32"/>
+          <w:szCs w:val="32"/>
+        </w:rPr>
+        <w:t xml:space="preserve">e only clicking a button during the visualization of the report. </w:t>
+      </w:r>
+    </w:p>
+    <w:p>
+      <w:pPr>
+        <w:rPr>
+          <w:rFonts w:ascii="Georgia" w:hAnsi="Georgia"/>
+          <w:sz w:val="32"/>
+          <w:szCs w:val="32"/>
+        </w:rPr>
+      </w:pPr>
+    </w:p>
+    <w:p>
+      <w:pPr>
+        <w:rPr>
+          <w:rFonts w:ascii="Georgia" w:hAnsi="Georgia"/>
+          <w:sz w:val="36"/>
+          <w:szCs w:val="36"/>
+        </w:rPr>
+      </w:pPr>
+      <w:r>
+        <w:rPr>
+          <w:rFonts w:ascii="Georgia" w:hAnsi="Georgia"/>
+          <w:sz w:val="36"/>
+          <w:szCs w:val="36"/>
+        </w:rPr>
+        <w:t>2.</w:t>
+      </w:r>
+      <w:r>
+        <w:rPr>
+          <w:rFonts w:ascii="Georgia" w:hAnsi="Georgia"/>
+          <w:sz w:val="36"/>
+          <w:szCs w:val="36"/>
+        </w:rPr>
+        <w:t>3 User characteristics</w:t>
+      </w:r>
+    </w:p>
+    <w:p>
+      <w:pPr>
+        <w:rPr>
+          <w:rFonts w:ascii="Georgia" w:hAnsi="Georgia"/>
+          <w:sz w:val="32"/>
+          <w:szCs w:val="32"/>
+        </w:rPr>
+      </w:pPr>
+      <w:r>
+        <w:rPr>
+          <w:rFonts w:ascii="Georgia" w:hAnsi="Georgia"/>
+          <w:sz w:val="32"/>
+          <w:szCs w:val="32"/>
+        </w:rPr>
+        <w:t>The actors of the application are the following:</w:t>
+      </w:r>
+    </w:p>
+    <w:p>
+      <w:pPr>
+        <w:pStyle w:val="Paragrafoelenco"/>
+        <w:numPr>
+          <w:ilvl w:val="0"/>
+          <w:numId w:val="13"/>
+        </w:numPr>
+        <w:rPr>
+          <w:rFonts w:ascii="Georgia" w:hAnsi="Georgia"/>
+          <w:sz w:val="32"/>
+          <w:szCs w:val="32"/>
+        </w:rPr>
+      </w:pPr>
+      <w:r>
+        <w:rPr>
+          <w:rFonts w:ascii="Georgia" w:hAnsi="Georgia"/>
+          <w:sz w:val="32"/>
+          <w:szCs w:val="32"/>
+        </w:rPr>
+        <w:t xml:space="preserve">End users: “normal” people who is allowed to notify authorities when traffic violations occur. This users’ knowledge about road issues is assumed to </w:t>
+      </w:r>
+      <w:r>
+        <w:rPr>
+          <w:rFonts w:ascii="Georgia" w:hAnsi="Georgia"/>
+          <w:sz w:val="32"/>
+          <w:szCs w:val="32"/>
+        </w:rPr>
+        <w:t xml:space="preserve">be </w:t>
+      </w:r>
+      <w:r>
+        <w:rPr>
+          <w:rFonts w:ascii="Georgia" w:hAnsi="Georgia"/>
+          <w:sz w:val="32"/>
+          <w:szCs w:val="32"/>
+        </w:rPr>
+        <w:t>“limited”</w:t>
+      </w:r>
+      <w:r>
+        <w:rPr>
+          <w:rFonts w:ascii="Georgia" w:hAnsi="Georgia"/>
+          <w:sz w:val="32"/>
+          <w:szCs w:val="32"/>
+        </w:rPr>
+        <w:t xml:space="preserve"> (errors in judgement due to special causes are possible)</w:t>
+      </w:r>
+      <w:r>
+        <w:rPr>
+          <w:rFonts w:ascii="Georgia" w:hAnsi="Georgia"/>
+          <w:sz w:val="32"/>
+          <w:szCs w:val="32"/>
+        </w:rPr>
+        <w:t xml:space="preserve">. In order to ensure a proper service, as described in the previous section, violation reports received </w:t>
+      </w:r>
+      <w:r>
+        <w:rPr>
+          <w:rFonts w:ascii="Georgia" w:hAnsi="Georgia"/>
+          <w:sz w:val="32"/>
+          <w:szCs w:val="32"/>
+        </w:rPr>
+        <w:lastRenderedPageBreak/>
+        <w:t xml:space="preserve">from these actors </w:t>
+      </w:r>
+      <w:r>
+        <w:rPr>
+          <w:rFonts w:ascii="Georgia" w:hAnsi="Georgia"/>
+          <w:sz w:val="32"/>
+          <w:szCs w:val="32"/>
+        </w:rPr>
+        <w:t>must</w:t>
+      </w:r>
+      <w:r>
+        <w:rPr>
+          <w:rFonts w:ascii="Georgia" w:hAnsi="Georgia"/>
+          <w:sz w:val="32"/>
+          <w:szCs w:val="32"/>
+        </w:rPr>
+        <w:t xml:space="preserve"> be checked </w:t>
+      </w:r>
+      <w:r>
+        <w:rPr>
+          <w:rFonts w:ascii="Georgia" w:hAnsi="Georgia"/>
+          <w:sz w:val="32"/>
+          <w:szCs w:val="32"/>
+        </w:rPr>
+        <w:t xml:space="preserve">by authorities </w:t>
+      </w:r>
+      <w:r>
+        <w:rPr>
+          <w:rFonts w:ascii="Georgia" w:hAnsi="Georgia"/>
+          <w:sz w:val="32"/>
+          <w:szCs w:val="32"/>
+        </w:rPr>
+        <w:t>before their insertion into the SafeStreets database.</w:t>
+      </w:r>
+    </w:p>
+    <w:p>
+      <w:pPr>
+        <w:pStyle w:val="Paragrafoelenco"/>
+        <w:numPr>
+          <w:ilvl w:val="0"/>
+          <w:numId w:val="13"/>
+        </w:numPr>
+        <w:rPr>
+          <w:rFonts w:ascii="Georgia" w:hAnsi="Georgia"/>
+          <w:sz w:val="32"/>
+          <w:szCs w:val="32"/>
+        </w:rPr>
+      </w:pPr>
+      <w:r>
+        <w:rPr>
+          <w:rFonts w:ascii="Georgia" w:hAnsi="Georgia"/>
+          <w:sz w:val="32"/>
+          <w:szCs w:val="32"/>
+        </w:rPr>
+        <w:t>Authorities:</w:t>
+      </w:r>
+      <w:r>
+        <w:rPr>
+          <w:rFonts w:ascii="Georgia" w:hAnsi="Georgia"/>
+          <w:sz w:val="32"/>
+          <w:szCs w:val="32"/>
+        </w:rPr>
+        <w:t xml:space="preserve"> </w:t>
+      </w:r>
+      <w:r>
+        <w:rPr>
+          <w:rFonts w:ascii="Georgia" w:hAnsi="Georgia"/>
+          <w:sz w:val="32"/>
+          <w:szCs w:val="32"/>
+        </w:rPr>
+        <w:t>municipality, local police, traffic police or any other public institution registered to the system with the aim of mine information from the end users’ reports. Authorities are verified by the system and identified by a unique ID number.</w:t>
+      </w:r>
+    </w:p>
+    <w:p>
+      <w:pPr>
+        <w:rPr>
+          <w:rFonts w:ascii="Georgia" w:hAnsi="Georgia"/>
+          <w:sz w:val="36"/>
+          <w:szCs w:val="36"/>
+        </w:rPr>
+      </w:pPr>
+    </w:p>
+    <w:p>
+      <w:pPr>
+        <w:pStyle w:val="Paragrafoelenco"/>
+        <w:ind w:left="360"/>
+        <w:rPr>
+          <w:rFonts w:ascii="Georgia" w:hAnsi="Georgia"/>
+          <w:sz w:val="36"/>
+          <w:szCs w:val="36"/>
+        </w:rPr>
+      </w:pPr>
+      <w:r>
+        <w:rPr>
+          <w:rFonts w:ascii="Georgia" w:hAnsi="Georgia"/>
+          <w:sz w:val="36"/>
+          <w:szCs w:val="36"/>
+        </w:rPr>
+        <w:t>2.</w:t>
+      </w:r>
+      <w:r>
+        <w:rPr>
+          <w:rFonts w:ascii="Georgia" w:hAnsi="Georgia"/>
+          <w:sz w:val="36"/>
+          <w:szCs w:val="36"/>
+        </w:rPr>
+        <w:t>4 Assumptions, dependencies and constraints</w:t>
+      </w:r>
+    </w:p>
+    <w:p>
+      <w:pPr>
+        <w:pStyle w:val="Paragrafoelenco"/>
+        <w:ind w:left="360"/>
+        <w:rPr>
+          <w:rFonts w:ascii="Georgia" w:hAnsi="Georgia"/>
+          <w:sz w:val="34"/>
+          <w:szCs w:val="34"/>
+        </w:rPr>
+      </w:pPr>
+    </w:p>
+    <w:p>
+      <w:pPr>
+        <w:pStyle w:val="Paragrafoelenco"/>
+        <w:ind w:left="360"/>
+        <w:rPr>
+          <w:rFonts w:ascii="Georgia" w:hAnsi="Georgia"/>
+          <w:sz w:val="34"/>
+          <w:szCs w:val="34"/>
+        </w:rPr>
+      </w:pPr>
+      <w:r>
+        <w:rPr>
+          <w:rFonts w:ascii="Georgia" w:hAnsi="Georgia"/>
+          <w:sz w:val="34"/>
+          <w:szCs w:val="34"/>
+        </w:rPr>
+        <w:t>Domain assumptions:</w:t>
+      </w:r>
+    </w:p>
+    <w:p>
+      <w:pPr>
+        <w:pStyle w:val="Paragrafoelenco"/>
+        <w:ind w:left="360"/>
+        <w:rPr>
+          <w:rFonts w:ascii="Georgia" w:hAnsi="Georgia"/>
+          <w:sz w:val="34"/>
+          <w:szCs w:val="34"/>
+        </w:rPr>
+      </w:pPr>
+    </w:p>
+    <w:p>
+      <w:pPr>
+        <w:pStyle w:val="Paragrafoelenco"/>
+        <w:ind w:left="360"/>
+        <w:rPr>
+          <w:rFonts w:ascii="Georgia" w:hAnsi="Georgia"/>
+          <w:sz w:val="32"/>
+          <w:szCs w:val="32"/>
+        </w:rPr>
+      </w:pPr>
+      <w:r>
+        <w:rPr>
+          <w:rFonts w:ascii="Georgia" w:hAnsi="Georgia"/>
+          <w:sz w:val="32"/>
+          <w:szCs w:val="32"/>
+        </w:rPr>
+        <w:t xml:space="preserve">[D1] – </w:t>
+      </w:r>
+      <w:r>
+        <w:rPr>
+          <w:rFonts w:ascii="Georgia" w:hAnsi="Georgia"/>
+          <w:sz w:val="32"/>
+          <w:szCs w:val="32"/>
+        </w:rPr>
+        <w:t>To a</w:t>
+      </w:r>
+      <w:r>
+        <w:rPr>
+          <w:rFonts w:ascii="Georgia" w:hAnsi="Georgia"/>
+          <w:sz w:val="32"/>
+          <w:szCs w:val="32"/>
+        </w:rPr>
+        <w:t>ll authorities registered to the system</w:t>
+      </w:r>
+      <w:r>
+        <w:rPr>
+          <w:rFonts w:ascii="Georgia" w:hAnsi="Georgia"/>
+          <w:sz w:val="32"/>
+          <w:szCs w:val="32"/>
+        </w:rPr>
+        <w:t>,</w:t>
+      </w:r>
+      <w:r>
+        <w:rPr>
+          <w:rFonts w:ascii="Georgia" w:hAnsi="Georgia"/>
+          <w:sz w:val="32"/>
+          <w:szCs w:val="32"/>
+        </w:rPr>
+        <w:t xml:space="preserve"> </w:t>
+      </w:r>
+      <w:r>
+        <w:rPr>
+          <w:rFonts w:ascii="Georgia" w:hAnsi="Georgia"/>
+          <w:sz w:val="32"/>
+          <w:szCs w:val="32"/>
+        </w:rPr>
+        <w:t>taking</w:t>
+      </w:r>
+      <w:r>
+        <w:rPr>
+          <w:rFonts w:ascii="Georgia" w:hAnsi="Georgia"/>
+          <w:sz w:val="32"/>
+          <w:szCs w:val="32"/>
+        </w:rPr>
+        <w:t xml:space="preserve"> decisions (approve or delete) about the correctness of the violation reports</w:t>
+      </w:r>
+      <w:r>
+        <w:rPr>
+          <w:rFonts w:ascii="Georgia" w:hAnsi="Georgia"/>
+          <w:sz w:val="32"/>
+          <w:szCs w:val="32"/>
+        </w:rPr>
+        <w:t xml:space="preserve"> is allowed</w:t>
+      </w:r>
+      <w:r>
+        <w:rPr>
+          <w:rFonts w:ascii="Georgia" w:hAnsi="Georgia"/>
+          <w:sz w:val="32"/>
+          <w:szCs w:val="32"/>
+        </w:rPr>
+        <w:t xml:space="preserve">. </w:t>
+      </w:r>
+    </w:p>
+    <w:p>
+      <w:pPr>
+        <w:pStyle w:val="Paragrafoelenco"/>
+        <w:ind w:left="360"/>
+        <w:rPr>
+          <w:rFonts w:ascii="Georgia" w:hAnsi="Georgia"/>
+          <w:sz w:val="32"/>
+          <w:szCs w:val="32"/>
+        </w:rPr>
+      </w:pPr>
+      <w:r>
+        <w:rPr>
+          <w:rFonts w:ascii="Georgia" w:hAnsi="Georgia"/>
+          <w:sz w:val="32"/>
+          <w:szCs w:val="32"/>
+        </w:rPr>
+        <w:t xml:space="preserve">[D2] - </w:t>
+      </w:r>
+    </w:p>
+    <w:p>
+      <w:pPr>
+        <w:pStyle w:val="Paragrafoelenco"/>
+        <w:ind w:left="360"/>
+        <w:rPr>
+          <w:rFonts w:ascii="Georgia" w:hAnsi="Georgia"/>
+          <w:sz w:val="32"/>
+          <w:szCs w:val="32"/>
+        </w:rPr>
+      </w:pPr>
+    </w:p>
+    <w:p>
+      <w:pPr>
+        <w:pStyle w:val="Paragrafoelenco"/>
+        <w:ind w:left="360"/>
+        <w:rPr>
+          <w:rFonts w:ascii="Georgia" w:hAnsi="Georgia"/>
+          <w:sz w:val="32"/>
+          <w:szCs w:val="32"/>
+        </w:rPr>
+      </w:pPr>
+    </w:p>
+    <w:p>
+      <w:pPr>
+        <w:pStyle w:val="Paragrafoelenco"/>
+        <w:ind w:left="360"/>
+        <w:rPr>
+          <w:rFonts w:ascii="Georgia" w:hAnsi="Georgia"/>
+          <w:sz w:val="32"/>
+          <w:szCs w:val="32"/>
+        </w:rPr>
+      </w:pPr>
+      <w:r>
+        <w:rPr>
+          <w:rFonts w:ascii="Georgia" w:hAnsi="Georgia"/>
+          <w:sz w:val="32"/>
+          <w:szCs w:val="32"/>
+        </w:rPr>
+        <w:t xml:space="preserve"> [D1] is taken w</w:t>
+      </w:r>
+      <w:r>
+        <w:rPr>
+          <w:rFonts w:ascii="Georgia" w:hAnsi="Georgia"/>
+          <w:sz w:val="32"/>
+          <w:szCs w:val="32"/>
+        </w:rPr>
+        <w:t>ith the aim of simplify the problem and the drawing up of this document</w:t>
+      </w:r>
+      <w:r>
+        <w:rPr>
+          <w:rFonts w:ascii="Georgia" w:hAnsi="Georgia"/>
+          <w:sz w:val="32"/>
+          <w:szCs w:val="32"/>
+        </w:rPr>
+        <w:t>. Obviously</w:t>
+      </w:r>
+      <w:r>
+        <w:rPr>
+          <w:rFonts w:ascii="Georgia" w:hAnsi="Georgia"/>
+          <w:sz w:val="32"/>
+          <w:szCs w:val="32"/>
+        </w:rPr>
+        <w:t xml:space="preserve">, in real world, </w:t>
+      </w:r>
+      <w:r>
+        <w:rPr>
+          <w:rFonts w:ascii="Georgia" w:hAnsi="Georgia"/>
+          <w:sz w:val="32"/>
+          <w:szCs w:val="32"/>
+        </w:rPr>
+        <w:t xml:space="preserve">it </w:t>
+      </w:r>
+      <w:r>
+        <w:rPr>
+          <w:rFonts w:ascii="Georgia" w:hAnsi="Georgia"/>
+          <w:sz w:val="32"/>
+          <w:szCs w:val="32"/>
+        </w:rPr>
+        <w:t xml:space="preserve">can’t be possible because only </w:t>
+      </w:r>
+      <w:r>
+        <w:rPr>
+          <w:rFonts w:ascii="Georgia" w:hAnsi="Georgia"/>
+          <w:sz w:val="32"/>
+          <w:szCs w:val="32"/>
+        </w:rPr>
+        <w:t>a part</w:t>
+      </w:r>
+      <w:r>
+        <w:rPr>
+          <w:rFonts w:ascii="Georgia" w:hAnsi="Georgia"/>
+          <w:sz w:val="32"/>
+          <w:szCs w:val="32"/>
+        </w:rPr>
+        <w:t xml:space="preserve"> of authorities is </w:t>
+      </w:r>
+      <w:r>
+        <w:rPr>
+          <w:rFonts w:ascii="Georgia" w:hAnsi="Georgia"/>
+          <w:sz w:val="32"/>
+          <w:szCs w:val="32"/>
+        </w:rPr>
+        <w:t>enabled</w:t>
+      </w:r>
+      <w:r>
+        <w:rPr>
+          <w:rFonts w:ascii="Georgia" w:hAnsi="Georgia"/>
+          <w:sz w:val="32"/>
+          <w:szCs w:val="32"/>
+        </w:rPr>
+        <w:t xml:space="preserve"> </w:t>
+      </w:r>
+      <w:r>
+        <w:rPr>
+          <w:rFonts w:ascii="Georgia" w:hAnsi="Georgia"/>
+          <w:sz w:val="32"/>
+          <w:szCs w:val="32"/>
+        </w:rPr>
+        <w:t>to take decisions about traffic violation (e.g. local police or traffic police, not administrative authorities of municipality).</w:t>
+      </w:r>
+    </w:p>
+    <w:p>
+      <w:pPr>
+        <w:pStyle w:val="Paragrafoelenco"/>
+        <w:ind w:left="360"/>
+        <w:rPr>
+          <w:rFonts w:ascii="Georgia" w:hAnsi="Georgia"/>
+          <w:sz w:val="32"/>
+          <w:szCs w:val="32"/>
+        </w:rPr>
+      </w:pPr>
+    </w:p>
+    <w:p>
+      <w:pPr>
+        <w:pStyle w:val="Paragrafoelenco"/>
+        <w:ind w:left="360"/>
+        <w:rPr>
+          <w:rFonts w:ascii="Georgia" w:hAnsi="Georgia"/>
+          <w:sz w:val="34"/>
+          <w:szCs w:val="34"/>
+        </w:rPr>
+      </w:pPr>
+      <w:r>
+        <w:rPr>
+          <w:rFonts w:ascii="Georgia" w:hAnsi="Georgia"/>
+          <w:sz w:val="34"/>
+          <w:szCs w:val="34"/>
+        </w:rPr>
+        <w:t>Constraints</w:t>
+      </w:r>
+      <w:r>
+        <w:rPr>
+          <w:rFonts w:ascii="Georgia" w:hAnsi="Georgia"/>
+          <w:sz w:val="34"/>
+          <w:szCs w:val="34"/>
+        </w:rPr>
+        <w:t>:</w:t>
+      </w:r>
+    </w:p>
+    <w:p>
+      <w:pPr>
+        <w:pStyle w:val="Paragrafoelenco"/>
+        <w:ind w:left="360"/>
+        <w:rPr>
+          <w:rFonts w:ascii="Georgia" w:hAnsi="Georgia"/>
+          <w:sz w:val="34"/>
+          <w:szCs w:val="34"/>
+        </w:rPr>
+      </w:pPr>
+    </w:p>
+    <w:p>
+      <w:pPr>
+        <w:pStyle w:val="Paragrafoelenco"/>
+        <w:ind w:left="360"/>
+        <w:rPr>
+          <w:rFonts w:ascii="Georgia" w:hAnsi="Georgia"/>
+          <w:sz w:val="32"/>
+          <w:szCs w:val="32"/>
+        </w:rPr>
+      </w:pPr>
+      <w:r>
+        <w:rPr>
+          <w:rFonts w:ascii="Georgia" w:hAnsi="Georgia"/>
+          <w:sz w:val="32"/>
+          <w:szCs w:val="32"/>
+        </w:rPr>
+        <w:t>[C1] – The device used to run SafeStreets mobile app mu</w:t>
+      </w:r>
+      <w:r>
+        <w:rPr>
+          <w:rFonts w:ascii="Georgia" w:hAnsi="Georgia"/>
+          <w:sz w:val="32"/>
+          <w:szCs w:val="32"/>
+        </w:rPr>
+        <w:t>st be able to take pictures.</w:t>
+      </w:r>
+    </w:p>
+    <w:p>
+      <w:pPr>
+        <w:pStyle w:val="Paragrafoelenco"/>
+        <w:ind w:left="360"/>
+        <w:rPr>
+          <w:rFonts w:ascii="Georgia" w:hAnsi="Georgia"/>
+          <w:sz w:val="32"/>
+          <w:szCs w:val="32"/>
+        </w:rPr>
+      </w:pPr>
+      <w:r>
+        <w:rPr>
+          <w:rFonts w:ascii="Georgia" w:hAnsi="Georgia"/>
+          <w:sz w:val="32"/>
+          <w:szCs w:val="32"/>
+        </w:rPr>
+        <w:t>[C</w:t>
+      </w:r>
+      <w:r>
+        <w:rPr>
+          <w:rFonts w:ascii="Georgia" w:hAnsi="Georgia"/>
+          <w:sz w:val="32"/>
+          <w:szCs w:val="32"/>
+        </w:rPr>
         <w:t>2</w:t>
       </w:r>
-      <w:r>
+      <w:bookmarkStart w:id="1" w:name="_GoBack"/>
+      <w:bookmarkEnd w:id="1"/>
+      <w:r>
+        <w:rPr>
+          <w:rFonts w:ascii="Georgia" w:hAnsi="Georgia"/>
+          <w:sz w:val="32"/>
+          <w:szCs w:val="32"/>
+        </w:rPr>
+        <w:t>] –</w:t>
+      </w:r>
+      <w:r>
+        <w:rPr>
+          <w:rFonts w:ascii="Georgia" w:hAnsi="Georgia"/>
+          <w:sz w:val="32"/>
+          <w:szCs w:val="32"/>
+        </w:rPr>
+        <w:t xml:space="preserve"> </w:t>
+      </w:r>
+      <w:r>
+        <w:rPr>
+          <w:rFonts w:ascii="Georgia" w:hAnsi="Georgia"/>
+          <w:sz w:val="32"/>
+          <w:szCs w:val="32"/>
+        </w:rPr>
+        <w:t xml:space="preserve">The device used to run SafeStreets mobile app must </w:t>
+      </w:r>
+      <w:r>
+        <w:rPr>
+          <w:rFonts w:ascii="Georgia" w:hAnsi="Georgia"/>
+          <w:sz w:val="32"/>
+          <w:szCs w:val="32"/>
+        </w:rPr>
+        <w:t>be able to provide the GPS position of the end user.</w:t>
+      </w:r>
+    </w:p>
+    <w:p>
+      <w:pPr>
+        <w:pStyle w:val="Paragrafoelenco"/>
+        <w:ind w:left="360"/>
+        <w:rPr>
+          <w:rFonts w:ascii="Georgia" w:hAnsi="Georgia"/>
+          <w:sz w:val="32"/>
+          <w:szCs w:val="32"/>
+        </w:rPr>
+      </w:pPr>
+    </w:p>
+    <w:p>
+      <w:pPr>
+        <w:rPr>
+          <w:rFonts w:ascii="Georgia" w:hAnsi="Georgia"/>
+          <w:noProof/>
+          <w:sz w:val="32"/>
+          <w:szCs w:val="32"/>
+        </w:rPr>
+      </w:pPr>
+    </w:p>
+    <w:p>
+      <w:pPr>
         <w:rPr>
           <w:rFonts w:ascii="Georgia" w:hAnsi="Georgia"/>
           <w:b/>
           <w:bCs/>
           <w:sz w:val="40"/>
           <w:szCs w:val="40"/>
-          <w:lang w:val="it-IT"/>
-        </w:rPr>
-        <w:t xml:space="preserve">. </w:t>
-      </w:r>
-      <w:proofErr w:type="spellStart"/>
+        </w:rPr>
+      </w:pPr>
       <w:r>
         <w:rPr>
           <w:rFonts w:ascii="Georgia" w:hAnsi="Georgia"/>
@@ -4080,11 +5201,9 @@
           <w:bCs/>
           <w:sz w:val="40"/>
           <w:szCs w:val="40"/>
-          <w:lang w:val="it-IT"/>
-        </w:rPr>
-        <w:t>Overall</w:t>
-      </w:r>
-      <w:proofErr w:type="spellEnd"/>
+        </w:rPr>
+        <w:t>3</w:t>
+      </w:r>
       <w:r>
         <w:rPr>
           <w:rFonts w:ascii="Georgia" w:hAnsi="Georgia"/>
@@ -4092,11 +5211,9 @@
           <w:bCs/>
           <w:sz w:val="40"/>
           <w:szCs w:val="40"/>
-          <w:lang w:val="it-IT"/>
-        </w:rPr>
-        <w:t xml:space="preserve"> </w:t>
-      </w:r>
-      <w:proofErr w:type="spellStart"/>
+        </w:rPr>
+        <w:t xml:space="preserve">. </w:t>
+      </w:r>
       <w:r>
         <w:rPr>
           <w:rFonts w:ascii="Georgia" w:hAnsi="Georgia"/>
@@ -4104,11 +5221,9 @@
           <w:bCs/>
           <w:sz w:val="40"/>
           <w:szCs w:val="40"/>
-          <w:lang w:val="it-IT"/>
-        </w:rPr>
-        <w:t>description</w:t>
-      </w:r>
-      <w:proofErr w:type="spellEnd"/>
+        </w:rPr>
+        <w:t>Specific Requirements</w:t>
+      </w:r>
     </w:p>
     <w:p>
       <w:pPr>
@@ -4116,7 +5231,6 @@
           <w:rFonts w:ascii="Georgia" w:hAnsi="Georgia"/>
           <w:sz w:val="36"/>
           <w:szCs w:val="36"/>
-          <w:lang w:val="it-IT"/>
         </w:rPr>
       </w:pPr>
       <w:r>
@@ -4124,156 +5238,1858 @@
           <w:rFonts w:ascii="Georgia" w:hAnsi="Georgia"/>
           <w:sz w:val="36"/>
           <w:szCs w:val="36"/>
-          <w:lang w:val="it-IT"/>
-        </w:rPr>
-        <w:t xml:space="preserve">2.1 Product </w:t>
-      </w:r>
-      <w:proofErr w:type="spellStart"/>
+        </w:rPr>
+        <w:t>3</w:t>
+      </w:r>
       <w:r>
         <w:rPr>
           <w:rFonts w:ascii="Georgia" w:hAnsi="Georgia"/>
           <w:sz w:val="36"/>
           <w:szCs w:val="36"/>
-          <w:lang w:val="it-IT"/>
-        </w:rPr>
-        <w:t>perspectiv</w:t>
+        </w:rPr>
+        <w:t xml:space="preserve">.1 </w:t>
       </w:r>
       <w:r>
         <w:rPr>
           <w:rFonts w:ascii="Georgia" w:hAnsi="Georgia"/>
           <w:sz w:val="36"/>
           <w:szCs w:val="36"/>
-          <w:lang w:val="it-IT"/>
-        </w:rPr>
-        <w:t>e</w:t>
-      </w:r>
-      <w:proofErr w:type="spellEnd"/>
-    </w:p>
-    <w:p>
-      <w:pPr>
-        <w:rPr>
-          <w:rFonts w:ascii="Georgia" w:hAnsi="Georgia"/>
+        </w:rPr>
+        <w:t>External Interface Requirements</w:t>
+      </w:r>
+    </w:p>
+    <w:p>
+      <w:pPr>
+        <w:rPr>
+          <w:rFonts w:ascii="Georgia" w:hAnsi="Georgia"/>
+          <w:sz w:val="34"/>
+          <w:szCs w:val="34"/>
+        </w:rPr>
+      </w:pPr>
+      <w:r>
+        <w:rPr>
+          <w:rFonts w:ascii="Georgia" w:hAnsi="Georgia"/>
+          <w:sz w:val="34"/>
+          <w:szCs w:val="34"/>
+        </w:rPr>
+        <w:lastRenderedPageBreak/>
+        <w:t>3.1.1 User Interfaces</w:t>
+      </w:r>
+    </w:p>
+    <w:p>
+      <w:pPr>
+        <w:rPr>
+          <w:rFonts w:ascii="Georgia" w:hAnsi="Georgia"/>
+          <w:noProof/>
+          <w:sz w:val="32"/>
+          <w:szCs w:val="32"/>
+        </w:rPr>
+      </w:pPr>
+      <w:r>
+        <w:rPr>
+          <w:rFonts w:ascii="Georgia" w:hAnsi="Georgia"/>
+          <w:sz w:val="32"/>
+          <w:szCs w:val="32"/>
+        </w:rPr>
+        <w:t>The following mockups</w:t>
+      </w:r>
+      <w:r>
+        <w:rPr>
+          <w:rFonts w:ascii="Georgia" w:hAnsi="Georgia"/>
+          <w:sz w:val="32"/>
+          <w:szCs w:val="32"/>
+        </w:rPr>
+        <w:t xml:space="preserve"> represent the main screenshot</w:t>
+      </w:r>
+      <w:r>
+        <w:rPr>
+          <w:rFonts w:ascii="Georgia" w:hAnsi="Georgia"/>
+          <w:sz w:val="32"/>
+          <w:szCs w:val="32"/>
+        </w:rPr>
+        <w:t>s</w:t>
+      </w:r>
+      <w:r>
+        <w:rPr>
+          <w:rFonts w:ascii="Georgia" w:hAnsi="Georgia"/>
+          <w:sz w:val="32"/>
+          <w:szCs w:val="32"/>
+        </w:rPr>
+        <w:t xml:space="preserve"> of the </w:t>
+      </w:r>
+      <w:r>
+        <w:rPr>
+          <w:rFonts w:ascii="Georgia" w:hAnsi="Georgia"/>
+          <w:sz w:val="32"/>
+          <w:szCs w:val="32"/>
+        </w:rPr>
+        <w:t xml:space="preserve">mobile </w:t>
+      </w:r>
+      <w:r>
+        <w:rPr>
+          <w:rFonts w:ascii="Georgia" w:hAnsi="Georgia"/>
+          <w:sz w:val="32"/>
+          <w:szCs w:val="32"/>
+        </w:rPr>
+        <w:t>application to be</w:t>
+      </w:r>
+      <w:r>
+        <w:rPr>
+          <w:rFonts w:ascii="Georgia" w:hAnsi="Georgia"/>
+          <w:sz w:val="32"/>
+          <w:szCs w:val="32"/>
+        </w:rPr>
+        <w:t xml:space="preserve"> (illustrating both end users and authorities functionalities)</w:t>
+      </w:r>
+      <w:r>
+        <w:rPr>
+          <w:rFonts w:ascii="Georgia" w:hAnsi="Georgia"/>
+          <w:sz w:val="32"/>
+          <w:szCs w:val="32"/>
+        </w:rPr>
+        <w:t>:</w:t>
+      </w:r>
+      <w:r>
+        <w:rPr>
+          <w:rFonts w:ascii="Georgia" w:hAnsi="Georgia"/>
+          <w:noProof/>
+          <w:sz w:val="32"/>
+          <w:szCs w:val="32"/>
+        </w:rPr>
+        <w:t xml:space="preserve"> </w:t>
+      </w:r>
+    </w:p>
+    <w:p>
+      <w:pPr>
+        <w:rPr>
+          <w:rFonts w:ascii="Georgia" w:hAnsi="Georgia"/>
+          <w:noProof/>
+          <w:sz w:val="32"/>
+          <w:szCs w:val="32"/>
+        </w:rPr>
+      </w:pPr>
+    </w:p>
+    <w:p>
+      <w:pPr>
+        <w:rPr>
+          <w:rFonts w:ascii="Georgia" w:hAnsi="Georgia"/>
+          <w:noProof/>
+          <w:sz w:val="32"/>
+          <w:szCs w:val="32"/>
+        </w:rPr>
+      </w:pPr>
+    </w:p>
+    <w:p>
+      <w:pPr>
+        <w:rPr>
+          <w:rFonts w:ascii="Georgia" w:hAnsi="Georgia"/>
+          <w:noProof/>
+          <w:sz w:val="32"/>
+          <w:szCs w:val="32"/>
+        </w:rPr>
+      </w:pPr>
+    </w:p>
+    <w:p>
+      <w:pPr>
+        <w:rPr>
+          <w:rFonts w:ascii="Georgia" w:hAnsi="Georgia"/>
+          <w:noProof/>
+          <w:sz w:val="32"/>
+          <w:szCs w:val="32"/>
+        </w:rPr>
+      </w:pPr>
+    </w:p>
+    <w:p>
+      <w:pPr>
+        <w:rPr>
+          <w:rFonts w:ascii="Georgia" w:hAnsi="Georgia"/>
+          <w:noProof/>
+          <w:sz w:val="32"/>
+          <w:szCs w:val="32"/>
+        </w:rPr>
+      </w:pPr>
+    </w:p>
+    <w:p>
+      <w:pPr>
+        <w:rPr>
+          <w:rFonts w:ascii="Georgia" w:hAnsi="Georgia"/>
+          <w:noProof/>
+          <w:sz w:val="32"/>
+          <w:szCs w:val="32"/>
+        </w:rPr>
+      </w:pPr>
+      <w:r>
+        <w:rPr>
+          <w:rFonts w:ascii="Georgia" w:hAnsi="Georgia"/>
+          <w:noProof/>
+          <w:sz w:val="32"/>
+          <w:szCs w:val="32"/>
+        </w:rPr>
+        <mc:AlternateContent>
+          <mc:Choice Requires="wpg">
+            <w:drawing>
+              <wp:anchor distT="0" distB="0" distL="114300" distR="114300" simplePos="0" relativeHeight="251682816" behindDoc="0" locked="0" layoutInCell="1" allowOverlap="1" wp14:anchorId="53D89B30" wp14:editId="6268A9B8">
+                <wp:simplePos x="0" y="0"/>
+                <wp:positionH relativeFrom="margin">
+                  <wp:align>center</wp:align>
+                </wp:positionH>
+                <wp:positionV relativeFrom="paragraph">
+                  <wp:posOffset>-430530</wp:posOffset>
+                </wp:positionV>
+                <wp:extent cx="5509398" cy="4717968"/>
+                <wp:effectExtent l="0" t="0" r="0" b="0"/>
+                <wp:wrapNone/>
+                <wp:docPr id="30" name="Gruppo 30"/>
+                <wp:cNvGraphicFramePr/>
+                <a:graphic xmlns:a="http://schemas.openxmlformats.org/drawingml/2006/main">
+                  <a:graphicData uri="http://schemas.microsoft.com/office/word/2010/wordprocessingGroup">
+                    <wpg:wgp>
+                      <wpg:cNvGrpSpPr/>
+                      <wpg:grpSpPr>
+                        <a:xfrm>
+                          <a:off x="0" y="0"/>
+                          <a:ext cx="5509398" cy="4717968"/>
+                          <a:chOff x="0" y="0"/>
+                          <a:chExt cx="5509398" cy="4717968"/>
+                        </a:xfrm>
+                      </wpg:grpSpPr>
+                      <wpg:grpSp>
+                        <wpg:cNvPr id="17" name="Gruppo 17"/>
+                        <wpg:cNvGrpSpPr/>
+                        <wpg:grpSpPr>
+                          <a:xfrm>
+                            <a:off x="2912248" y="0"/>
+                            <a:ext cx="2597150" cy="4664068"/>
+                            <a:chOff x="22978" y="56"/>
+                            <a:chExt cx="2597150" cy="4664068"/>
+                          </a:xfrm>
+                        </wpg:grpSpPr>
+                        <wps:wsp>
+                          <wps:cNvPr id="16" name="Casella di testo 16"/>
+                          <wps:cNvSpPr txBox="1"/>
+                          <wps:spPr>
+                            <a:xfrm>
+                              <a:off x="22978" y="4279949"/>
+                              <a:ext cx="2597150" cy="384175"/>
+                            </a:xfrm>
+                            <a:prstGeom prst="rect">
+                              <a:avLst/>
+                            </a:prstGeom>
+                            <a:noFill/>
+                            <a:ln w="6350">
+                              <a:noFill/>
+                            </a:ln>
+                            <a:effectLst/>
+                          </wps:spPr>
+                          <wps:style>
+                            <a:lnRef idx="0">
+                              <a:schemeClr val="accent1"/>
+                            </a:lnRef>
+                            <a:fillRef idx="0">
+                              <a:schemeClr val="accent1"/>
+                            </a:fillRef>
+                            <a:effectRef idx="0">
+                              <a:schemeClr val="accent1"/>
+                            </a:effectRef>
+                            <a:fontRef idx="minor">
+                              <a:schemeClr val="dk1"/>
+                            </a:fontRef>
+                          </wps:style>
+                          <wps:txbx>
+                            <w:txbxContent>
+                              <w:p>
+                                <w:pPr>
+                                  <w:jc w:val="center"/>
+                                  <w:rPr>
+                                    <w:rFonts w:ascii="Georgia" w:hAnsi="Georgia"/>
+                                    <w:i/>
+                                    <w:iCs/>
+                                    <w:color w:val="4472C4" w:themeColor="accent1"/>
+                                    <w:sz w:val="24"/>
+                                    <w:szCs w:val="24"/>
+                                  </w:rPr>
+                                </w:pPr>
+                                <w:r>
+                                  <w:rPr>
+                                    <w:rFonts w:ascii="Georgia" w:hAnsi="Georgia"/>
+                                    <w:i/>
+                                    <w:iCs/>
+                                    <w:sz w:val="24"/>
+                                    <w:szCs w:val="24"/>
+                                  </w:rPr>
+                                  <w:t>Traffic violation map</w:t>
+                                </w:r>
+                              </w:p>
+                            </w:txbxContent>
+                          </wps:txbx>
+                          <wps:bodyPr rot="0" spcFirstLastPara="0" vertOverflow="overflow" horzOverflow="overflow" vert="horz" wrap="square" lIns="91440" tIns="91440" rIns="91440" bIns="91440" numCol="1" spcCol="0" rtlCol="0" fromWordArt="0" anchor="t" anchorCtr="0" forceAA="0" compatLnSpc="1">
+                            <a:prstTxWarp prst="textNoShape">
+                              <a:avLst/>
+                            </a:prstTxWarp>
+                            <a:noAutofit/>
+                          </wps:bodyPr>
+                        </wps:wsp>
+                        <pic:pic xmlns:pic="http://schemas.openxmlformats.org/drawingml/2006/picture">
+                          <pic:nvPicPr>
+                            <pic:cNvPr id="7" name="Immagine 7"/>
+                            <pic:cNvPicPr>
+                              <a:picLocks noChangeAspect="1"/>
+                            </pic:cNvPicPr>
+                          </pic:nvPicPr>
+                          <pic:blipFill rotWithShape="1">
+                            <a:blip r:embed="rId10" cstate="print">
+                              <a:extLst>
+                                <a:ext uri="{28A0092B-C50C-407E-A947-70E740481C1C}">
+                                  <a14:useLocalDpi xmlns:a14="http://schemas.microsoft.com/office/drawing/2010/main" val="0"/>
+                                </a:ext>
+                              </a:extLst>
+                            </a:blip>
+                            <a:srcRect l="28398" t="6029" r="28687" b="7784"/>
+                            <a:stretch/>
+                          </pic:blipFill>
+                          <pic:spPr bwMode="auto">
+                            <a:xfrm>
+                              <a:off x="207469" y="56"/>
+                              <a:ext cx="2127885" cy="4279900"/>
+                            </a:xfrm>
+                            <a:prstGeom prst="rect">
+                              <a:avLst/>
+                            </a:prstGeom>
+                            <a:noFill/>
+                            <a:ln>
+                              <a:noFill/>
+                            </a:ln>
+                            <a:extLst>
+                              <a:ext uri="{53640926-AAD7-44D8-BBD7-CCE9431645EC}">
+                                <a14:shadowObscured xmlns:a14="http://schemas.microsoft.com/office/drawing/2010/main"/>
+                              </a:ext>
+                            </a:extLst>
+                          </pic:spPr>
+                        </pic:pic>
+                      </wpg:grpSp>
+                      <wpg:grpSp>
+                        <wpg:cNvPr id="26" name="Gruppo 26"/>
+                        <wpg:cNvGrpSpPr/>
+                        <wpg:grpSpPr>
+                          <a:xfrm>
+                            <a:off x="0" y="46104"/>
+                            <a:ext cx="2597150" cy="4671864"/>
+                            <a:chOff x="-69156" y="0"/>
+                            <a:chExt cx="2597150" cy="4671864"/>
+                          </a:xfrm>
+                        </wpg:grpSpPr>
+                        <pic:pic xmlns:pic="http://schemas.openxmlformats.org/drawingml/2006/picture">
+                          <pic:nvPicPr>
+                            <pic:cNvPr id="24" name="Immagine 24"/>
+                            <pic:cNvPicPr>
+                              <a:picLocks noChangeAspect="1"/>
+                            </pic:cNvPicPr>
+                          </pic:nvPicPr>
+                          <pic:blipFill rotWithShape="1">
+                            <a:blip r:embed="rId11" cstate="print">
+                              <a:extLst>
+                                <a:ext uri="{28A0092B-C50C-407E-A947-70E740481C1C}">
+                                  <a14:useLocalDpi xmlns:a14="http://schemas.microsoft.com/office/drawing/2010/main" val="0"/>
+                                </a:ext>
+                              </a:extLst>
+                            </a:blip>
+                            <a:srcRect l="26386" t="6467" r="29191" b="7858"/>
+                            <a:stretch/>
+                          </pic:blipFill>
+                          <pic:spPr bwMode="auto">
+                            <a:xfrm>
+                              <a:off x="30736" y="0"/>
+                              <a:ext cx="2243738" cy="4332448"/>
+                            </a:xfrm>
+                            <a:prstGeom prst="rect">
+                              <a:avLst/>
+                            </a:prstGeom>
+                            <a:noFill/>
+                            <a:ln>
+                              <a:noFill/>
+                            </a:ln>
+                            <a:extLst>
+                              <a:ext uri="{53640926-AAD7-44D8-BBD7-CCE9431645EC}">
+                                <a14:shadowObscured xmlns:a14="http://schemas.microsoft.com/office/drawing/2010/main"/>
+                              </a:ext>
+                            </a:extLst>
+                          </pic:spPr>
+                        </pic:pic>
+                        <wps:wsp>
+                          <wps:cNvPr id="25" name="Casella di testo 135"/>
+                          <wps:cNvSpPr txBox="1"/>
+                          <wps:spPr>
+                            <a:xfrm>
+                              <a:off x="-69156" y="4287689"/>
+                              <a:ext cx="2597150" cy="384175"/>
+                            </a:xfrm>
+                            <a:prstGeom prst="rect">
+                              <a:avLst/>
+                            </a:prstGeom>
+                            <a:noFill/>
+                            <a:ln w="6350">
+                              <a:noFill/>
+                            </a:ln>
+                            <a:effectLst/>
+                          </wps:spPr>
+                          <wps:txbx>
+                            <w:txbxContent>
+                              <w:p>
+                                <w:pPr>
+                                  <w:jc w:val="center"/>
+                                  <w:rPr>
+                                    <w:rFonts w:ascii="Georgia" w:hAnsi="Georgia"/>
+                                    <w:i/>
+                                    <w:iCs/>
+                                    <w:color w:val="4472C4" w:themeColor="accent1"/>
+                                    <w:sz w:val="24"/>
+                                    <w:szCs w:val="24"/>
+                                  </w:rPr>
+                                </w:pPr>
+                                <w:r>
+                                  <w:rPr>
+                                    <w:rFonts w:ascii="Georgia" w:hAnsi="Georgia"/>
+                                    <w:i/>
+                                    <w:iCs/>
+                                    <w:sz w:val="24"/>
+                                    <w:szCs w:val="24"/>
+                                  </w:rPr>
+                                  <w:t xml:space="preserve">End User </w:t>
+                                </w:r>
+                                <w:r>
+                                  <w:rPr>
+                                    <w:rFonts w:ascii="Georgia" w:hAnsi="Georgia"/>
+                                    <w:i/>
+                                    <w:iCs/>
+                                    <w:sz w:val="24"/>
+                                    <w:szCs w:val="24"/>
+                                  </w:rPr>
+                                  <w:t>violation form</w:t>
+                                </w:r>
+                              </w:p>
+                            </w:txbxContent>
+                          </wps:txbx>
+                          <wps:bodyPr rot="0" spcFirstLastPara="0" vertOverflow="overflow" horzOverflow="overflow" vert="horz" wrap="square" lIns="91440" tIns="91440" rIns="91440" bIns="91440" numCol="1" spcCol="0" rtlCol="0" fromWordArt="0" anchor="t" anchorCtr="0" forceAA="0" compatLnSpc="1">
+                            <a:prstTxWarp prst="textNoShape">
+                              <a:avLst/>
+                            </a:prstTxWarp>
+                            <a:noAutofit/>
+                          </wps:bodyPr>
+                        </wps:wsp>
+                      </wpg:grpSp>
+                    </wpg:wgp>
+                  </a:graphicData>
+                </a:graphic>
+              </wp:anchor>
+            </w:drawing>
+          </mc:Choice>
+          <mc:Fallback>
+            <w:pict>
+              <v:group w14:anchorId="53D89B30" id="Gruppo 30" o:spid="_x0000_s1026" style="position:absolute;margin-left:0;margin-top:-33.9pt;width:433.8pt;height:371.5pt;z-index:251682816;mso-position-horizontal:center;mso-position-horizontal-relative:margin" coordsize="55093,47179" o:gfxdata="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">
+                <v:group id="Gruppo 17" o:spid="_x0000_s1027" style="position:absolute;left:29122;width:25971;height:46640" coordorigin="229" coordsize="25971,46640" o:gfxdata="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">
+                  <v:shapetype id="_x0000_t202" coordsize="21600,21600" o:spt="202" path="m,l,21600r21600,l21600,xe">
+                    <v:stroke joinstyle="miter"/>
+                    <v:path gradientshapeok="t" o:connecttype="rect"/>
+                  </v:shapetype>
+                  <v:shape id="Casella di testo 16" o:spid="_x0000_s1028" type="#_x0000_t202" style="position:absolute;left:229;top:42799;width:25972;height:3842;visibility:visible;mso-wrap-style:square;v-text-anchor:top" o:gfxdata="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" filled="f" stroked="f" strokeweight=".5pt">
+                    <v:textbox inset=",7.2pt,,7.2pt">
+                      <w:txbxContent>
+                        <w:p>
+                          <w:pPr>
+                            <w:jc w:val="center"/>
+                            <w:rPr>
+                              <w:rFonts w:ascii="Georgia" w:hAnsi="Georgia"/>
+                              <w:i/>
+                              <w:iCs/>
+                              <w:color w:val="4472C4" w:themeColor="accent1"/>
+                              <w:sz w:val="24"/>
+                              <w:szCs w:val="24"/>
+                            </w:rPr>
+                          </w:pPr>
+                          <w:r>
+                            <w:rPr>
+                              <w:rFonts w:ascii="Georgia" w:hAnsi="Georgia"/>
+                              <w:i/>
+                              <w:iCs/>
+                              <w:sz w:val="24"/>
+                              <w:szCs w:val="24"/>
+                            </w:rPr>
+                            <w:t>Traffic violation map</w:t>
+                          </w:r>
+                        </w:p>
+                      </w:txbxContent>
+                    </v:textbox>
+                  </v:shape>
+                  <v:shapetype id="_x0000_t75" coordsize="21600,21600" o:spt="75" o:preferrelative="t" path="m@4@5l@4@11@9@11@9@5xe" filled="f" stroked="f">
+                    <v:stroke joinstyle="miter"/>
+                    <v:formulas>
+                      <v:f eqn="if lineDrawn pixelLineWidth 0"/>
+                      <v:f eqn="sum @0 1 0"/>
+                      <v:f eqn="sum 0 0 @1"/>
+                      <v:f eqn="prod @2 1 2"/>
+                      <v:f eqn="prod @3 21600 pixelWidth"/>
+                      <v:f eqn="prod @3 21600 pixelHeight"/>
+                      <v:f eqn="sum @0 0 1"/>
+                      <v:f eqn="prod @6 1 2"/>
+                      <v:f eqn="prod @7 21600 pixelWidth"/>
+                      <v:f eqn="sum @8 21600 0"/>
+                      <v:f eqn="prod @7 21600 pixelHeight"/>
+                      <v:f eqn="sum @10 21600 0"/>
+                    </v:formulas>
+                    <v:path o:extrusionok="f" gradientshapeok="t" o:connecttype="rect"/>
+                    <o:lock v:ext="edit" aspectratio="t"/>
+                  </v:shapetype>
+                  <v:shape id="Immagine 7" o:spid="_x0000_s1029" type="#_x0000_t75" style="position:absolute;left:2074;width:21279;height:42799;visibility:visible;mso-wrap-style:square" o:gfxdata="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">
+                    <v:imagedata r:id="rId12" o:title="" croptop="3951f" cropbottom="5101f" cropleft="18611f" cropright="18800f"/>
+                  </v:shape>
+                </v:group>
+                <v:group id="Gruppo 26" o:spid="_x0000_s1030" style="position:absolute;top:461;width:25971;height:46718" coordorigin="-691" coordsize="25971,46718" o:gfxdata="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">
+                  <v:shape id="Immagine 24" o:spid="_x0000_s1031" type="#_x0000_t75" style="position:absolute;left:307;width:22437;height:43324;visibility:visible;mso-wrap-style:square" o:gfxdata="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">
+                    <v:imagedata r:id="rId13" o:title="" croptop="4238f" cropbottom="5150f" cropleft="17292f" cropright="19131f"/>
+                  </v:shape>
+                  <v:shape id="Casella di testo 135" o:spid="_x0000_s1032" type="#_x0000_t202" style="position:absolute;left:-691;top:42876;width:25970;height:3842;visibility:visible;mso-wrap-style:square;v-text-anchor:top" o:gfxdata="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" filled="f" stroked="f" strokeweight=".5pt">
+                    <v:textbox inset=",7.2pt,,7.2pt">
+                      <w:txbxContent>
+                        <w:p>
+                          <w:pPr>
+                            <w:jc w:val="center"/>
+                            <w:rPr>
+                              <w:rFonts w:ascii="Georgia" w:hAnsi="Georgia"/>
+                              <w:i/>
+                              <w:iCs/>
+                              <w:color w:val="4472C4" w:themeColor="accent1"/>
+                              <w:sz w:val="24"/>
+                              <w:szCs w:val="24"/>
+                            </w:rPr>
+                          </w:pPr>
+                          <w:r>
+                            <w:rPr>
+                              <w:rFonts w:ascii="Georgia" w:hAnsi="Georgia"/>
+                              <w:i/>
+                              <w:iCs/>
+                              <w:sz w:val="24"/>
+                              <w:szCs w:val="24"/>
+                            </w:rPr>
+                            <w:t xml:space="preserve">End User </w:t>
+                          </w:r>
+                          <w:r>
+                            <w:rPr>
+                              <w:rFonts w:ascii="Georgia" w:hAnsi="Georgia"/>
+                              <w:i/>
+                              <w:iCs/>
+                              <w:sz w:val="24"/>
+                              <w:szCs w:val="24"/>
+                            </w:rPr>
+                            <w:t>violation form</w:t>
+                          </w:r>
+                        </w:p>
+                      </w:txbxContent>
+                    </v:textbox>
+                  </v:shape>
+                </v:group>
+                <w10:wrap anchorx="margin"/>
+              </v:group>
+            </w:pict>
+          </mc:Fallback>
+        </mc:AlternateContent>
+      </w:r>
+      <w:r>
+        <w:rPr>
+          <w:rFonts w:ascii="Georgia" w:hAnsi="Georgia"/>
+          <w:noProof/>
+          <w:sz w:val="32"/>
+          <w:szCs w:val="32"/>
+        </w:rPr>
+        <mc:AlternateContent>
+          <mc:Choice Requires="wpg">
+            <w:drawing>
+              <wp:anchor distT="0" distB="0" distL="114300" distR="114300" simplePos="0" relativeHeight="251677696" behindDoc="0" locked="0" layoutInCell="1" allowOverlap="1" wp14:anchorId="32B9C5AB" wp14:editId="615DB73D">
+                <wp:simplePos x="0" y="0"/>
+                <wp:positionH relativeFrom="margin">
+                  <wp:posOffset>382014</wp:posOffset>
+                </wp:positionH>
+                <wp:positionV relativeFrom="paragraph">
+                  <wp:posOffset>-443742</wp:posOffset>
+                </wp:positionV>
+                <wp:extent cx="2597150" cy="4518185"/>
+                <wp:effectExtent l="0" t="0" r="0" b="0"/>
+                <wp:wrapNone/>
+                <wp:docPr id="23" name="Gruppo 23"/>
+                <wp:cNvGraphicFramePr/>
+                <a:graphic xmlns:a="http://schemas.openxmlformats.org/drawingml/2006/main">
+                  <a:graphicData uri="http://schemas.microsoft.com/office/word/2010/wordprocessingGroup">
+                    <wpg:wgp>
+                      <wpg:cNvGrpSpPr/>
+                      <wpg:grpSpPr>
+                        <a:xfrm>
+                          <a:off x="0" y="0"/>
+                          <a:ext cx="2597150" cy="4518185"/>
+                          <a:chOff x="0" y="0"/>
+                          <a:chExt cx="2597150" cy="4518185"/>
+                        </a:xfrm>
+                      </wpg:grpSpPr>
+                      <pic:pic xmlns:pic="http://schemas.openxmlformats.org/drawingml/2006/picture">
+                        <pic:nvPicPr>
+                          <pic:cNvPr id="8" name="Immagine 8"/>
+                          <pic:cNvPicPr>
+                            <a:picLocks noChangeAspect="1"/>
+                          </pic:cNvPicPr>
+                        </pic:nvPicPr>
+                        <pic:blipFill rotWithShape="1">
+                          <a:blip r:embed="rId14" cstate="print">
+                            <a:extLst>
+                              <a:ext uri="{28A0092B-C50C-407E-A947-70E740481C1C}">
+                                <a14:useLocalDpi xmlns:a14="http://schemas.microsoft.com/office/drawing/2010/main" val="0"/>
+                              </a:ext>
+                            </a:extLst>
+                          </a:blip>
+                          <a:srcRect l="27856" t="5932" r="28299" b="7734"/>
+                          <a:stretch/>
+                        </pic:blipFill>
+                        <pic:spPr bwMode="auto">
+                          <a:xfrm>
+                            <a:off x="169049" y="0"/>
+                            <a:ext cx="2174240" cy="4287520"/>
+                          </a:xfrm>
+                          <a:prstGeom prst="rect">
+                            <a:avLst/>
+                          </a:prstGeom>
+                          <a:noFill/>
+                          <a:ln>
+                            <a:noFill/>
+                          </a:ln>
+                          <a:extLst>
+                            <a:ext uri="{53640926-AAD7-44D8-BBD7-CCE9431645EC}">
+                              <a14:shadowObscured xmlns:a14="http://schemas.microsoft.com/office/drawing/2010/main"/>
+                            </a:ext>
+                          </a:extLst>
+                        </pic:spPr>
+                      </pic:pic>
+                      <wps:wsp>
+                        <wps:cNvPr id="22" name="Casella di testo 22"/>
+                        <wps:cNvSpPr txBox="1"/>
+                        <wps:spPr>
+                          <a:xfrm>
+                            <a:off x="0" y="4134010"/>
+                            <a:ext cx="2597150" cy="384175"/>
+                          </a:xfrm>
+                          <a:prstGeom prst="rect">
+                            <a:avLst/>
+                          </a:prstGeom>
+                          <a:noFill/>
+                          <a:ln w="6350">
+                            <a:noFill/>
+                          </a:ln>
+                          <a:effectLst/>
+                        </wps:spPr>
+                        <wps:style>
+                          <a:lnRef idx="0">
+                            <a:schemeClr val="accent1"/>
+                          </a:lnRef>
+                          <a:fillRef idx="0">
+                            <a:schemeClr val="accent1"/>
+                          </a:fillRef>
+                          <a:effectRef idx="0">
+                            <a:schemeClr val="accent1"/>
+                          </a:effectRef>
+                          <a:fontRef idx="minor">
+                            <a:schemeClr val="dk1"/>
+                          </a:fontRef>
+                        </wps:style>
+                        <wps:txbx>
+                          <w:txbxContent>
+                            <w:p>
+                              <w:pPr>
+                                <w:jc w:val="center"/>
+                                <w:rPr>
+                                  <w:rFonts w:ascii="Georgia" w:hAnsi="Georgia"/>
+                                  <w:i/>
+                                  <w:iCs/>
+                                  <w:color w:val="4472C4" w:themeColor="accent1"/>
+                                  <w:sz w:val="24"/>
+                                  <w:szCs w:val="24"/>
+                                </w:rPr>
+                              </w:pPr>
+                              <w:r>
+                                <w:rPr>
+                                  <w:rFonts w:ascii="Georgia" w:hAnsi="Georgia"/>
+                                  <w:i/>
+                                  <w:iCs/>
+                                  <w:sz w:val="24"/>
+                                  <w:szCs w:val="24"/>
+                                </w:rPr>
+                                <w:t>Authority main menu</w:t>
+                              </w:r>
+                            </w:p>
+                          </w:txbxContent>
+                        </wps:txbx>
+                        <wps:bodyPr rot="0" spcFirstLastPara="0" vertOverflow="overflow" horzOverflow="overflow" vert="horz" wrap="square" lIns="91440" tIns="91440" rIns="91440" bIns="91440" numCol="1" spcCol="0" rtlCol="0" fromWordArt="0" anchor="t" anchorCtr="0" forceAA="0" compatLnSpc="1">
+                          <a:prstTxWarp prst="textNoShape">
+                            <a:avLst/>
+                          </a:prstTxWarp>
+                          <a:noAutofit/>
+                        </wps:bodyPr>
+                      </wps:wsp>
+                    </wpg:wgp>
+                  </a:graphicData>
+                </a:graphic>
+              </wp:anchor>
+            </w:drawing>
+          </mc:Choice>
+          <mc:Fallback>
+            <w:pict>
+              <v:group w14:anchorId="32B9C5AB" id="Gruppo 23" o:spid="_x0000_s1033" style="position:absolute;margin-left:30.1pt;margin-top:-34.95pt;width:204.5pt;height:355.75pt;z-index:251677696;mso-position-horizontal-relative:margin" coordsize="25971,45181" o:gfxdata="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">
+                <v:shape id="Immagine 8" o:spid="_x0000_s1034" type="#_x0000_t75" style="position:absolute;left:1690;width:21742;height:42875;visibility:visible;mso-wrap-style:square" o:gfxdata="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">
+                  <v:imagedata r:id="rId15" o:title="" croptop="3888f" cropbottom="5069f" cropleft="18256f" cropright="18546f"/>
+                </v:shape>
+                <v:shape id="Casella di testo 22" o:spid="_x0000_s1035" type="#_x0000_t202" style="position:absolute;top:41340;width:25971;height:3841;visibility:visible;mso-wrap-style:square;v-text-anchor:top" o:gfxdata="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" filled="f" stroked="f" strokeweight=".5pt">
+                  <v:textbox inset=",7.2pt,,7.2pt">
+                    <w:txbxContent>
+                      <w:p>
+                        <w:pPr>
+                          <w:jc w:val="center"/>
+                          <w:rPr>
+                            <w:rFonts w:ascii="Georgia" w:hAnsi="Georgia"/>
+                            <w:i/>
+                            <w:iCs/>
+                            <w:color w:val="4472C4" w:themeColor="accent1"/>
+                            <w:sz w:val="24"/>
+                            <w:szCs w:val="24"/>
+                          </w:rPr>
+                        </w:pPr>
+                        <w:r>
+                          <w:rPr>
+                            <w:rFonts w:ascii="Georgia" w:hAnsi="Georgia"/>
+                            <w:i/>
+                            <w:iCs/>
+                            <w:sz w:val="24"/>
+                            <w:szCs w:val="24"/>
+                          </w:rPr>
+                          <w:t>Authority main menu</w:t>
+                        </w:r>
+                      </w:p>
+                    </w:txbxContent>
+                  </v:textbox>
+                </v:shape>
+                <w10:wrap anchorx="margin"/>
+              </v:group>
+            </w:pict>
+          </mc:Fallback>
+        </mc:AlternateContent>
+      </w:r>
+      <w:r>
+        <w:rPr>
+          <w:rFonts w:ascii="Georgia" w:hAnsi="Georgia"/>
+          <w:noProof/>
+          <w:sz w:val="32"/>
+          <w:szCs w:val="32"/>
+        </w:rPr>
+        <mc:AlternateContent>
+          <mc:Choice Requires="wpg">
+            <w:drawing>
+              <wp:anchor distT="0" distB="0" distL="114300" distR="114300" simplePos="0" relativeHeight="251659264" behindDoc="0" locked="0" layoutInCell="1" allowOverlap="1" wp14:anchorId="39C67194" wp14:editId="178C19A7">
+                <wp:simplePos x="0" y="0"/>
+                <wp:positionH relativeFrom="margin">
+                  <wp:align>center</wp:align>
+                </wp:positionH>
+                <wp:positionV relativeFrom="paragraph">
+                  <wp:posOffset>-399767</wp:posOffset>
+                </wp:positionV>
+                <wp:extent cx="5501715" cy="4717970"/>
+                <wp:effectExtent l="0" t="0" r="0" b="0"/>
+                <wp:wrapNone/>
+                <wp:docPr id="29" name="Gruppo 29"/>
+                <wp:cNvGraphicFramePr/>
+                <a:graphic xmlns:a="http://schemas.openxmlformats.org/drawingml/2006/main">
+                  <a:graphicData uri="http://schemas.microsoft.com/office/word/2010/wordprocessingGroup">
+                    <wpg:wgp>
+                      <wpg:cNvGrpSpPr/>
+                      <wpg:grpSpPr>
+                        <a:xfrm>
+                          <a:off x="0" y="0"/>
+                          <a:ext cx="5501715" cy="4717970"/>
+                          <a:chOff x="0" y="0"/>
+                          <a:chExt cx="5501715" cy="4717970"/>
+                        </a:xfrm>
+                      </wpg:grpSpPr>
+                      <wpg:grpSp>
+                        <wpg:cNvPr id="12" name="Gruppo 12"/>
+                        <wpg:cNvGrpSpPr/>
+                        <wpg:grpSpPr>
+                          <a:xfrm>
+                            <a:off x="0" y="23052"/>
+                            <a:ext cx="2597150" cy="4694918"/>
+                            <a:chOff x="0" y="0"/>
+                            <a:chExt cx="2597150" cy="4694918"/>
+                          </a:xfrm>
+                        </wpg:grpSpPr>
+                        <pic:pic xmlns:pic="http://schemas.openxmlformats.org/drawingml/2006/picture">
+                          <pic:nvPicPr>
+                            <pic:cNvPr id="3" name="Immagine 3"/>
+                            <pic:cNvPicPr>
+                              <a:picLocks noChangeAspect="1"/>
+                            </pic:cNvPicPr>
+                          </pic:nvPicPr>
+                          <pic:blipFill rotWithShape="1">
+                            <a:blip r:embed="rId16" cstate="print">
+                              <a:extLst>
+                                <a:ext uri="{28A0092B-C50C-407E-A947-70E740481C1C}">
+                                  <a14:useLocalDpi xmlns:a14="http://schemas.microsoft.com/office/drawing/2010/main" val="0"/>
+                                </a:ext>
+                              </a:extLst>
+                            </a:blip>
+                            <a:srcRect l="28660" t="6144" r="28072" b="8013"/>
+                            <a:stretch/>
+                          </pic:blipFill>
+                          <pic:spPr bwMode="auto">
+                            <a:xfrm>
+                              <a:off x="299677" y="0"/>
+                              <a:ext cx="2127885" cy="4229735"/>
+                            </a:xfrm>
+                            <a:prstGeom prst="rect">
+                              <a:avLst/>
+                            </a:prstGeom>
+                            <a:noFill/>
+                            <a:ln>
+                              <a:noFill/>
+                            </a:ln>
+                            <a:extLst>
+                              <a:ext uri="{53640926-AAD7-44D8-BBD7-CCE9431645EC}">
+                                <a14:shadowObscured xmlns:a14="http://schemas.microsoft.com/office/drawing/2010/main"/>
+                              </a:ext>
+                            </a:extLst>
+                          </pic:spPr>
+                        </pic:pic>
+                        <wps:wsp>
+                          <wps:cNvPr id="135" name="Casella di testo 135"/>
+                          <wps:cNvSpPr txBox="1"/>
+                          <wps:spPr>
+                            <a:xfrm>
+                              <a:off x="0" y="4310743"/>
+                              <a:ext cx="2597150" cy="384175"/>
+                            </a:xfrm>
+                            <a:prstGeom prst="rect">
+                              <a:avLst/>
+                            </a:prstGeom>
+                            <a:noFill/>
+                            <a:ln w="6350">
+                              <a:noFill/>
+                            </a:ln>
+                            <a:effectLst/>
+                          </wps:spPr>
+                          <wps:style>
+                            <a:lnRef idx="0">
+                              <a:schemeClr val="accent1"/>
+                            </a:lnRef>
+                            <a:fillRef idx="0">
+                              <a:schemeClr val="accent1"/>
+                            </a:fillRef>
+                            <a:effectRef idx="0">
+                              <a:schemeClr val="accent1"/>
+                            </a:effectRef>
+                            <a:fontRef idx="minor">
+                              <a:schemeClr val="dk1"/>
+                            </a:fontRef>
+                          </wps:style>
+                          <wps:txbx>
+                            <w:txbxContent>
+                              <w:p>
+                                <w:pPr>
+                                  <w:jc w:val="center"/>
+                                  <w:rPr>
+                                    <w:rFonts w:ascii="Georgia" w:hAnsi="Georgia"/>
+                                    <w:i/>
+                                    <w:iCs/>
+                                    <w:color w:val="4472C4" w:themeColor="accent1"/>
+                                    <w:sz w:val="24"/>
+                                    <w:szCs w:val="24"/>
+                                  </w:rPr>
+                                </w:pPr>
+                                <w:r>
+                                  <w:rPr>
+                                    <w:rFonts w:ascii="Georgia" w:hAnsi="Georgia"/>
+                                    <w:i/>
+                                    <w:iCs/>
+                                    <w:sz w:val="24"/>
+                                    <w:szCs w:val="24"/>
+                                  </w:rPr>
+                                  <w:t xml:space="preserve">End User and Authority login </w:t>
+                                </w:r>
+                                <w:r>
+                                  <w:rPr>
+                                    <w:rFonts w:ascii="Georgia" w:hAnsi="Georgia"/>
+                                    <w:i/>
+                                    <w:iCs/>
+                                    <w:color w:val="4472C4" w:themeColor="accent1"/>
+                                    <w:sz w:val="24"/>
+                                    <w:szCs w:val="24"/>
+                                  </w:rPr>
+                                  <w:t>interface</w:t>
+                                </w:r>
+                              </w:p>
+                            </w:txbxContent>
+                          </wps:txbx>
+                          <wps:bodyPr rot="0" spcFirstLastPara="0" vertOverflow="overflow" horzOverflow="overflow" vert="horz" wrap="square" lIns="91440" tIns="91440" rIns="91440" bIns="91440" numCol="1" spcCol="0" rtlCol="0" fromWordArt="0" anchor="t" anchorCtr="0" forceAA="0" compatLnSpc="1">
+                            <a:prstTxWarp prst="textNoShape">
+                              <a:avLst/>
+                            </a:prstTxWarp>
+                            <a:noAutofit/>
+                          </wps:bodyPr>
+                        </wps:wsp>
+                      </wpg:grpSp>
+                      <wpg:grpSp>
+                        <wpg:cNvPr id="13" name="Gruppo 13"/>
+                        <wpg:cNvGrpSpPr/>
+                        <wpg:grpSpPr>
+                          <a:xfrm>
+                            <a:off x="2904565" y="0"/>
+                            <a:ext cx="2597150" cy="4648814"/>
+                            <a:chOff x="0" y="0"/>
+                            <a:chExt cx="2597150" cy="4648814"/>
+                          </a:xfrm>
+                        </wpg:grpSpPr>
+                        <pic:pic xmlns:pic="http://schemas.openxmlformats.org/drawingml/2006/picture">
+                          <pic:nvPicPr>
+                            <pic:cNvPr id="4" name="Immagine 4"/>
+                            <pic:cNvPicPr>
+                              <a:picLocks noChangeAspect="1"/>
+                            </pic:cNvPicPr>
+                          </pic:nvPicPr>
+                          <pic:blipFill rotWithShape="1">
+                            <a:blip r:embed="rId17" cstate="print">
+                              <a:extLst>
+                                <a:ext uri="{28A0092B-C50C-407E-A947-70E740481C1C}">
+                                  <a14:useLocalDpi xmlns:a14="http://schemas.microsoft.com/office/drawing/2010/main" val="0"/>
+                                </a:ext>
+                              </a:extLst>
+                            </a:blip>
+                            <a:srcRect l="28345" t="6475" r="28503" b="7679"/>
+                            <a:stretch/>
+                          </pic:blipFill>
+                          <pic:spPr bwMode="auto">
+                            <a:xfrm>
+                              <a:off x="230521" y="0"/>
+                              <a:ext cx="2136140" cy="4255135"/>
+                            </a:xfrm>
+                            <a:prstGeom prst="rect">
+                              <a:avLst/>
+                            </a:prstGeom>
+                            <a:noFill/>
+                            <a:ln>
+                              <a:noFill/>
+                            </a:ln>
+                            <a:extLst>
+                              <a:ext uri="{53640926-AAD7-44D8-BBD7-CCE9431645EC}">
+                                <a14:shadowObscured xmlns:a14="http://schemas.microsoft.com/office/drawing/2010/main"/>
+                              </a:ext>
+                            </a:extLst>
+                          </pic:spPr>
+                        </pic:pic>
+                        <wps:wsp>
+                          <wps:cNvPr id="11" name="Casella di testo 11"/>
+                          <wps:cNvSpPr txBox="1"/>
+                          <wps:spPr>
+                            <a:xfrm>
+                              <a:off x="0" y="4264639"/>
+                              <a:ext cx="2597150" cy="384175"/>
+                            </a:xfrm>
+                            <a:prstGeom prst="rect">
+                              <a:avLst/>
+                            </a:prstGeom>
+                            <a:noFill/>
+                            <a:ln w="6350">
+                              <a:noFill/>
+                            </a:ln>
+                            <a:effectLst/>
+                          </wps:spPr>
+                          <wps:txbx>
+                            <w:txbxContent>
+                              <w:p>
+                                <w:pPr>
+                                  <w:jc w:val="center"/>
+                                  <w:rPr>
+                                    <w:rFonts w:ascii="Georgia" w:hAnsi="Georgia"/>
+                                    <w:i/>
+                                    <w:iCs/>
+                                    <w:color w:val="4472C4" w:themeColor="accent1"/>
+                                    <w:sz w:val="24"/>
+                                    <w:szCs w:val="24"/>
+                                  </w:rPr>
+                                </w:pPr>
+                                <w:r>
+                                  <w:rPr>
+                                    <w:rFonts w:ascii="Georgia" w:hAnsi="Georgia"/>
+                                    <w:i/>
+                                    <w:iCs/>
+                                    <w:sz w:val="24"/>
+                                    <w:szCs w:val="24"/>
+                                  </w:rPr>
+                                  <w:t>End User main menu</w:t>
+                                </w:r>
+                              </w:p>
+                            </w:txbxContent>
+                          </wps:txbx>
+                          <wps:bodyPr rot="0" spcFirstLastPara="0" vertOverflow="overflow" horzOverflow="overflow" vert="horz" wrap="square" lIns="91440" tIns="91440" rIns="91440" bIns="91440" numCol="1" spcCol="0" rtlCol="0" fromWordArt="0" anchor="t" anchorCtr="0" forceAA="0" compatLnSpc="1">
+                            <a:prstTxWarp prst="textNoShape">
+                              <a:avLst/>
+                            </a:prstTxWarp>
+                            <a:noAutofit/>
+                          </wps:bodyPr>
+                        </wps:wsp>
+                      </wpg:grpSp>
+                    </wpg:wgp>
+                  </a:graphicData>
+                </a:graphic>
+              </wp:anchor>
+            </w:drawing>
+          </mc:Choice>
+          <mc:Fallback>
+            <w:pict>
+              <v:group w14:anchorId="39C67194" id="Gruppo 29" o:spid="_x0000_s1036" style="position:absolute;margin-left:0;margin-top:-31.5pt;width:433.2pt;height:371.5pt;z-index:251659264;mso-position-horizontal:center;mso-position-horizontal-relative:margin" coordsize="55017,47179" o:gfxdata="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">
+                <v:group id="Gruppo 12" o:spid="_x0000_s1037" style="position:absolute;top:230;width:25971;height:46949" coordsize="25971,46949" o:gfxdata="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">
+                  <v:shape id="Immagine 3" o:spid="_x0000_s1038" type="#_x0000_t75" style="position:absolute;left:2996;width:21279;height:42297;visibility:visible;mso-wrap-style:square" o:gfxdata="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">
+                    <v:imagedata r:id="rId18" o:title="" croptop="4027f" cropbottom="5251f" cropleft="18783f" cropright="18397f"/>
+                  </v:shape>
+                  <v:shape id="Casella di testo 135" o:spid="_x0000_s1039" type="#_x0000_t202" style="position:absolute;top:43107;width:25971;height:3842;visibility:visible;mso-wrap-style:square;v-text-anchor:top" o:gfxdata="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" filled="f" stroked="f" strokeweight=".5pt">
+                    <v:textbox inset=",7.2pt,,7.2pt">
+                      <w:txbxContent>
+                        <w:p>
+                          <w:pPr>
+                            <w:jc w:val="center"/>
+                            <w:rPr>
+                              <w:rFonts w:ascii="Georgia" w:hAnsi="Georgia"/>
+                              <w:i/>
+                              <w:iCs/>
+                              <w:color w:val="4472C4" w:themeColor="accent1"/>
+                              <w:sz w:val="24"/>
+                              <w:szCs w:val="24"/>
+                            </w:rPr>
+                          </w:pPr>
+                          <w:r>
+                            <w:rPr>
+                              <w:rFonts w:ascii="Georgia" w:hAnsi="Georgia"/>
+                              <w:i/>
+                              <w:iCs/>
+                              <w:sz w:val="24"/>
+                              <w:szCs w:val="24"/>
+                            </w:rPr>
+                            <w:t xml:space="preserve">End User and Authority login </w:t>
+                          </w:r>
+                          <w:r>
+                            <w:rPr>
+                              <w:rFonts w:ascii="Georgia" w:hAnsi="Georgia"/>
+                              <w:i/>
+                              <w:iCs/>
+                              <w:color w:val="4472C4" w:themeColor="accent1"/>
+                              <w:sz w:val="24"/>
+                              <w:szCs w:val="24"/>
+                            </w:rPr>
+                            <w:t>interface</w:t>
+                          </w:r>
+                        </w:p>
+                      </w:txbxContent>
+                    </v:textbox>
+                  </v:shape>
+                </v:group>
+                <v:group id="Gruppo 13" o:spid="_x0000_s1040" style="position:absolute;left:29045;width:25972;height:46488" coordsize="25971,46488" o:gfxdata="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">
+                  <v:shape id="Immagine 4" o:spid="_x0000_s1041" type="#_x0000_t75" style="position:absolute;left:2305;width:21361;height:42551;visibility:visible;mso-wrap-style:square" o:gfxdata="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">
+                    <v:imagedata r:id="rId19" o:title="" croptop="4243f" cropbottom="5033f" cropleft="18576f" cropright="18680f"/>
+                  </v:shape>
+                  <v:shape id="Casella di testo 11" o:spid="_x0000_s1042" type="#_x0000_t202" style="position:absolute;top:42646;width:25971;height:3842;visibility:visible;mso-wrap-style:square;v-text-anchor:top" o:gfxdata="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" filled="f" stroked="f" strokeweight=".5pt">
+                    <v:textbox inset=",7.2pt,,7.2pt">
+                      <w:txbxContent>
+                        <w:p>
+                          <w:pPr>
+                            <w:jc w:val="center"/>
+                            <w:rPr>
+                              <w:rFonts w:ascii="Georgia" w:hAnsi="Georgia"/>
+                              <w:i/>
+                              <w:iCs/>
+                              <w:color w:val="4472C4" w:themeColor="accent1"/>
+                              <w:sz w:val="24"/>
+                              <w:szCs w:val="24"/>
+                            </w:rPr>
+                          </w:pPr>
+                          <w:r>
+                            <w:rPr>
+                              <w:rFonts w:ascii="Georgia" w:hAnsi="Georgia"/>
+                              <w:i/>
+                              <w:iCs/>
+                              <w:sz w:val="24"/>
+                              <w:szCs w:val="24"/>
+                            </w:rPr>
+                            <w:t>End User main menu</w:t>
+                          </w:r>
+                        </w:p>
+                      </w:txbxContent>
+                    </v:textbox>
+                  </v:shape>
+                </v:group>
+                <w10:wrap anchorx="margin"/>
+              </v:group>
+            </w:pict>
+          </mc:Fallback>
+        </mc:AlternateContent>
+      </w:r>
+    </w:p>
+    <w:p>
+      <w:pPr>
+        <w:rPr>
+          <w:rFonts w:ascii="Georgia" w:hAnsi="Georgia"/>
+          <w:noProof/>
+          <w:sz w:val="32"/>
+          <w:szCs w:val="32"/>
+        </w:rPr>
+      </w:pPr>
+      <w:r>
+        <w:rPr>
+          <w:rFonts w:ascii="Georgia" w:hAnsi="Georgia"/>
+          <w:noProof/>
           <w:sz w:val="36"/>
           <w:szCs w:val="36"/>
         </w:rPr>
-      </w:pPr>
-      <w:r>
+        <mc:AlternateContent>
+          <mc:Choice Requires="wpg">
+            <w:drawing>
+              <wp:anchor distT="0" distB="0" distL="114300" distR="114300" simplePos="0" relativeHeight="251686912" behindDoc="0" locked="0" layoutInCell="1" allowOverlap="1" wp14:anchorId="6EEBEA73" wp14:editId="37438718">
+                <wp:simplePos x="0" y="0"/>
+                <wp:positionH relativeFrom="margin">
+                  <wp:posOffset>2434270</wp:posOffset>
+                </wp:positionH>
+                <wp:positionV relativeFrom="paragraph">
+                  <wp:posOffset>58596</wp:posOffset>
+                </wp:positionV>
+                <wp:extent cx="2597150" cy="4456430"/>
+                <wp:effectExtent l="0" t="0" r="0" b="0"/>
+                <wp:wrapNone/>
+                <wp:docPr id="28" name="Gruppo 28"/>
+                <wp:cNvGraphicFramePr/>
+                <a:graphic xmlns:a="http://schemas.openxmlformats.org/drawingml/2006/main">
+                  <a:graphicData uri="http://schemas.microsoft.com/office/word/2010/wordprocessingGroup">
+                    <wpg:wgp>
+                      <wpg:cNvGrpSpPr/>
+                      <wpg:grpSpPr>
+                        <a:xfrm>
+                          <a:off x="0" y="0"/>
+                          <a:ext cx="2597150" cy="4456430"/>
+                          <a:chOff x="0" y="-76840"/>
+                          <a:chExt cx="2597150" cy="4456712"/>
+                        </a:xfrm>
+                      </wpg:grpSpPr>
+                      <pic:pic xmlns:pic="http://schemas.openxmlformats.org/drawingml/2006/picture">
+                        <pic:nvPicPr>
+                          <pic:cNvPr id="10" name="Immagine 10"/>
+                          <pic:cNvPicPr>
+                            <a:picLocks noChangeAspect="1"/>
+                          </pic:cNvPicPr>
+                        </pic:nvPicPr>
+                        <pic:blipFill rotWithShape="1">
+                          <a:blip r:embed="rId20" cstate="print">
+                            <a:extLst>
+                              <a:ext uri="{28A0092B-C50C-407E-A947-70E740481C1C}">
+                                <a14:useLocalDpi xmlns:a14="http://schemas.microsoft.com/office/drawing/2010/main" val="0"/>
+                              </a:ext>
+                            </a:extLst>
+                          </a:blip>
+                          <a:srcRect l="28206" t="6311" r="28776" b="7979"/>
+                          <a:stretch/>
+                        </pic:blipFill>
+                        <pic:spPr bwMode="auto">
+                          <a:xfrm>
+                            <a:off x="276626" y="-76840"/>
+                            <a:ext cx="2074545" cy="4138930"/>
+                          </a:xfrm>
+                          <a:prstGeom prst="rect">
+                            <a:avLst/>
+                          </a:prstGeom>
+                          <a:noFill/>
+                          <a:ln>
+                            <a:noFill/>
+                          </a:ln>
+                          <a:extLst>
+                            <a:ext uri="{53640926-AAD7-44D8-BBD7-CCE9431645EC}">
+                              <a14:shadowObscured xmlns:a14="http://schemas.microsoft.com/office/drawing/2010/main"/>
+                            </a:ext>
+                          </a:extLst>
+                        </pic:spPr>
+                      </pic:pic>
+                      <wps:wsp>
+                        <wps:cNvPr id="27" name="Casella di testo 27"/>
+                        <wps:cNvSpPr txBox="1"/>
+                        <wps:spPr>
+                          <a:xfrm>
+                            <a:off x="0" y="3995697"/>
+                            <a:ext cx="2597150" cy="384175"/>
+                          </a:xfrm>
+                          <a:prstGeom prst="rect">
+                            <a:avLst/>
+                          </a:prstGeom>
+                          <a:noFill/>
+                          <a:ln w="6350">
+                            <a:noFill/>
+                          </a:ln>
+                          <a:effectLst/>
+                        </wps:spPr>
+                        <wps:style>
+                          <a:lnRef idx="0">
+                            <a:schemeClr val="accent1"/>
+                          </a:lnRef>
+                          <a:fillRef idx="0">
+                            <a:schemeClr val="accent1"/>
+                          </a:fillRef>
+                          <a:effectRef idx="0">
+                            <a:schemeClr val="accent1"/>
+                          </a:effectRef>
+                          <a:fontRef idx="minor">
+                            <a:schemeClr val="dk1"/>
+                          </a:fontRef>
+                        </wps:style>
+                        <wps:txbx>
+                          <w:txbxContent>
+                            <w:p>
+                              <w:pPr>
+                                <w:jc w:val="center"/>
+                                <w:rPr>
+                                  <w:rFonts w:ascii="Georgia" w:hAnsi="Georgia"/>
+                                  <w:i/>
+                                  <w:iCs/>
+                                  <w:color w:val="4472C4" w:themeColor="accent1"/>
+                                  <w:sz w:val="24"/>
+                                  <w:szCs w:val="24"/>
+                                </w:rPr>
+                              </w:pPr>
+                              <w:r>
+                                <w:rPr>
+                                  <w:rFonts w:ascii="Georgia" w:hAnsi="Georgia"/>
+                                  <w:i/>
+                                  <w:iCs/>
+                                  <w:sz w:val="24"/>
+                                  <w:szCs w:val="24"/>
+                                </w:rPr>
+                                <w:t>Authority most notified vehicle list</w:t>
+                              </w:r>
+                              <w:r>
+                                <w:rPr>
+                                  <w:rFonts w:ascii="Georgia" w:hAnsi="Georgia"/>
+                                  <w:i/>
+                                  <w:iCs/>
+                                  <w:sz w:val="24"/>
+                                  <w:szCs w:val="24"/>
+                                </w:rPr>
+                                <w:t xml:space="preserve"> </w:t>
+                              </w:r>
+                              <w:r>
+                                <w:rPr>
+                                  <w:rFonts w:ascii="Georgia" w:hAnsi="Georgia"/>
+                                  <w:i/>
+                                  <w:iCs/>
+                                  <w:color w:val="4472C4" w:themeColor="accent1"/>
+                                  <w:sz w:val="24"/>
+                                  <w:szCs w:val="24"/>
+                                </w:rPr>
+                                <w:t>interface</w:t>
+                              </w:r>
+                            </w:p>
+                          </w:txbxContent>
+                        </wps:txbx>
+                        <wps:bodyPr rot="0" spcFirstLastPara="0" vertOverflow="overflow" horzOverflow="overflow" vert="horz" wrap="square" lIns="91440" tIns="91440" rIns="91440" bIns="91440" numCol="1" spcCol="0" rtlCol="0" fromWordArt="0" anchor="t" anchorCtr="0" forceAA="0" compatLnSpc="1">
+                          <a:prstTxWarp prst="textNoShape">
+                            <a:avLst/>
+                          </a:prstTxWarp>
+                          <a:noAutofit/>
+                        </wps:bodyPr>
+                      </wps:wsp>
+                    </wpg:wgp>
+                  </a:graphicData>
+                </a:graphic>
+                <wp14:sizeRelV relativeFrom="margin">
+                  <wp14:pctHeight>0</wp14:pctHeight>
+                </wp14:sizeRelV>
+              </wp:anchor>
+            </w:drawing>
+          </mc:Choice>
+          <mc:Fallback>
+            <w:pict>
+              <v:group w14:anchorId="6EEBEA73" id="Gruppo 28" o:spid="_x0000_s1043" style="position:absolute;margin-left:191.65pt;margin-top:4.6pt;width:204.5pt;height:350.9pt;z-index:251686912;mso-position-horizontal-relative:margin;mso-height-relative:margin" coordorigin=",-768" coordsize="25971,44567" o:gfxdata="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">
+                <v:shape id="Immagine 10" o:spid="_x0000_s1044" type="#_x0000_t75" style="position:absolute;left:2766;top:-768;width:20745;height:41388;visibility:visible;mso-wrap-style:square" o:gfxdata="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">
+                  <v:imagedata r:id="rId21" o:title="" croptop="4136f" cropbottom="5229f" cropleft="18485f" cropright="18859f"/>
+                </v:shape>
+                <v:shape id="Casella di testo 27" o:spid="_x0000_s1045" type="#_x0000_t202" style="position:absolute;top:39956;width:25971;height:3842;visibility:visible;mso-wrap-style:square;v-text-anchor:top" o:gfxdata="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" filled="f" stroked="f" strokeweight=".5pt">
+                  <v:textbox inset=",7.2pt,,7.2pt">
+                    <w:txbxContent>
+                      <w:p>
+                        <w:pPr>
+                          <w:jc w:val="center"/>
+                          <w:rPr>
+                            <w:rFonts w:ascii="Georgia" w:hAnsi="Georgia"/>
+                            <w:i/>
+                            <w:iCs/>
+                            <w:color w:val="4472C4" w:themeColor="accent1"/>
+                            <w:sz w:val="24"/>
+                            <w:szCs w:val="24"/>
+                          </w:rPr>
+                        </w:pPr>
+                        <w:r>
+                          <w:rPr>
+                            <w:rFonts w:ascii="Georgia" w:hAnsi="Georgia"/>
+                            <w:i/>
+                            <w:iCs/>
+                            <w:sz w:val="24"/>
+                            <w:szCs w:val="24"/>
+                          </w:rPr>
+                          <w:t>Authority most notified vehicle list</w:t>
+                        </w:r>
+                        <w:r>
+                          <w:rPr>
+                            <w:rFonts w:ascii="Georgia" w:hAnsi="Georgia"/>
+                            <w:i/>
+                            <w:iCs/>
+                            <w:sz w:val="24"/>
+                            <w:szCs w:val="24"/>
+                          </w:rPr>
+                          <w:t xml:space="preserve"> </w:t>
+                        </w:r>
+                        <w:r>
+                          <w:rPr>
+                            <w:rFonts w:ascii="Georgia" w:hAnsi="Georgia"/>
+                            <w:i/>
+                            <w:iCs/>
+                            <w:color w:val="4472C4" w:themeColor="accent1"/>
+                            <w:sz w:val="24"/>
+                            <w:szCs w:val="24"/>
+                          </w:rPr>
+                          <w:t>interface</w:t>
+                        </w:r>
+                      </w:p>
+                    </w:txbxContent>
+                  </v:textbox>
+                </v:shape>
+                <w10:wrap anchorx="margin"/>
+              </v:group>
+            </w:pict>
+          </mc:Fallback>
+        </mc:AlternateContent>
+      </w:r>
+      <w:r>
+        <w:rPr>
+          <w:rFonts w:ascii="Georgia" w:hAnsi="Georgia"/>
+          <w:noProof/>
+          <w:sz w:val="32"/>
+          <w:szCs w:val="32"/>
+        </w:rPr>
+        <mc:AlternateContent>
+          <mc:Choice Requires="wpg">
+            <w:drawing>
+              <wp:anchor distT="0" distB="0" distL="114300" distR="114300" simplePos="0" relativeHeight="251669504" behindDoc="0" locked="0" layoutInCell="1" allowOverlap="1" wp14:anchorId="1F16F653" wp14:editId="7D158B52">
+                <wp:simplePos x="0" y="0"/>
+                <wp:positionH relativeFrom="column">
+                  <wp:posOffset>1277578</wp:posOffset>
+                </wp:positionH>
+                <wp:positionV relativeFrom="paragraph">
+                  <wp:posOffset>9910</wp:posOffset>
+                </wp:positionV>
+                <wp:extent cx="2597150" cy="4456713"/>
+                <wp:effectExtent l="0" t="0" r="0" b="0"/>
+                <wp:wrapNone/>
+                <wp:docPr id="19" name="Gruppo 19"/>
+                <wp:cNvGraphicFramePr/>
+                <a:graphic xmlns:a="http://schemas.openxmlformats.org/drawingml/2006/main">
+                  <a:graphicData uri="http://schemas.microsoft.com/office/word/2010/wordprocessingGroup">
+                    <wpg:wgp>
+                      <wpg:cNvGrpSpPr/>
+                      <wpg:grpSpPr>
+                        <a:xfrm>
+                          <a:off x="0" y="0"/>
+                          <a:ext cx="2597150" cy="4456713"/>
+                          <a:chOff x="0" y="0"/>
+                          <a:chExt cx="2597150" cy="4456713"/>
+                        </a:xfrm>
+                      </wpg:grpSpPr>
+                      <pic:pic xmlns:pic="http://schemas.openxmlformats.org/drawingml/2006/picture">
+                        <pic:nvPicPr>
+                          <pic:cNvPr id="2" name="Immagine 2"/>
+                          <pic:cNvPicPr>
+                            <a:picLocks noChangeAspect="1"/>
+                          </pic:cNvPicPr>
+                        </pic:nvPicPr>
+                        <pic:blipFill rotWithShape="1">
+                          <a:blip r:embed="rId22" cstate="print">
+                            <a:extLst>
+                              <a:ext uri="{28A0092B-C50C-407E-A947-70E740481C1C}">
+                                <a14:useLocalDpi xmlns:a14="http://schemas.microsoft.com/office/drawing/2010/main" val="0"/>
+                              </a:ext>
+                            </a:extLst>
+                          </a:blip>
+                          <a:srcRect l="27880" t="6277" r="28127" b="7469"/>
+                          <a:stretch/>
+                        </pic:blipFill>
+                        <pic:spPr bwMode="auto">
+                          <a:xfrm>
+                            <a:off x="253573" y="0"/>
+                            <a:ext cx="2120265" cy="4156075"/>
+                          </a:xfrm>
+                          <a:prstGeom prst="rect">
+                            <a:avLst/>
+                          </a:prstGeom>
+                          <a:noFill/>
+                          <a:ln>
+                            <a:noFill/>
+                          </a:ln>
+                          <a:extLst>
+                            <a:ext uri="{53640926-AAD7-44D8-BBD7-CCE9431645EC}">
+                              <a14:shadowObscured xmlns:a14="http://schemas.microsoft.com/office/drawing/2010/main"/>
+                            </a:ext>
+                          </a:extLst>
+                        </pic:spPr>
+                      </pic:pic>
+                      <wps:wsp>
+                        <wps:cNvPr id="18" name="Casella di testo 18"/>
+                        <wps:cNvSpPr txBox="1"/>
+                        <wps:spPr>
+                          <a:xfrm>
+                            <a:off x="0" y="4072538"/>
+                            <a:ext cx="2597150" cy="384175"/>
+                          </a:xfrm>
+                          <a:prstGeom prst="rect">
+                            <a:avLst/>
+                          </a:prstGeom>
+                          <a:noFill/>
+                          <a:ln w="6350">
+                            <a:noFill/>
+                          </a:ln>
+                          <a:effectLst/>
+                        </wps:spPr>
+                        <wps:style>
+                          <a:lnRef idx="0">
+                            <a:schemeClr val="accent1"/>
+                          </a:lnRef>
+                          <a:fillRef idx="0">
+                            <a:schemeClr val="accent1"/>
+                          </a:fillRef>
+                          <a:effectRef idx="0">
+                            <a:schemeClr val="accent1"/>
+                          </a:effectRef>
+                          <a:fontRef idx="minor">
+                            <a:schemeClr val="dk1"/>
+                          </a:fontRef>
+                        </wps:style>
+                        <wps:txbx>
+                          <w:txbxContent>
+                            <w:p>
+                              <w:pPr>
+                                <w:jc w:val="center"/>
+                                <w:rPr>
+                                  <w:rFonts w:ascii="Georgia" w:hAnsi="Georgia"/>
+                                  <w:i/>
+                                  <w:iCs/>
+                                  <w:color w:val="4472C4" w:themeColor="accent1"/>
+                                  <w:sz w:val="24"/>
+                                  <w:szCs w:val="24"/>
+                                </w:rPr>
+                              </w:pPr>
+                              <w:r>
+                                <w:rPr>
+                                  <w:rFonts w:ascii="Georgia" w:hAnsi="Georgia"/>
+                                  <w:i/>
+                                  <w:iCs/>
+                                  <w:sz w:val="24"/>
+                                  <w:szCs w:val="24"/>
+                                </w:rPr>
+                                <w:t>Authority reports check interface</w:t>
+                              </w:r>
+                            </w:p>
+                          </w:txbxContent>
+                        </wps:txbx>
+                        <wps:bodyPr rot="0" spcFirstLastPara="0" vertOverflow="overflow" horzOverflow="overflow" vert="horz" wrap="square" lIns="91440" tIns="91440" rIns="91440" bIns="91440" numCol="1" spcCol="0" rtlCol="0" fromWordArt="0" anchor="t" anchorCtr="0" forceAA="0" compatLnSpc="1">
+                          <a:prstTxWarp prst="textNoShape">
+                            <a:avLst/>
+                          </a:prstTxWarp>
+                          <a:noAutofit/>
+                        </wps:bodyPr>
+                      </wps:wsp>
+                    </wpg:wgp>
+                  </a:graphicData>
+                </a:graphic>
+              </wp:anchor>
+            </w:drawing>
+          </mc:Choice>
+          <mc:Fallback>
+            <w:pict>
+              <v:group w14:anchorId="1F16F653" id="Gruppo 19" o:spid="_x0000_s1046" style="position:absolute;margin-left:100.6pt;margin-top:.8pt;width:204.5pt;height:350.9pt;z-index:251669504" coordsize="25971,44567" o:gfxdata="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">
+                <v:shape id="Immagine 2" o:spid="_x0000_s1047" type="#_x0000_t75" style="position:absolute;left:2535;width:21203;height:41560;visibility:visible;mso-wrap-style:square" o:gfxdata="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">
+                  <v:imagedata r:id="rId23" o:title="" croptop="4114f" cropbottom="4895f" cropleft="18271f" cropright="18433f"/>
+                </v:shape>
+                <v:shape id="Casella di testo 18" o:spid="_x0000_s1048" type="#_x0000_t202" style="position:absolute;top:40725;width:25971;height:3842;visibility:visible;mso-wrap-style:square;v-text-anchor:top" o:gfxdata="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" filled="f" stroked="f" strokeweight=".5pt">
+                  <v:textbox inset=",7.2pt,,7.2pt">
+                    <w:txbxContent>
+                      <w:p>
+                        <w:pPr>
+                          <w:jc w:val="center"/>
+                          <w:rPr>
+                            <w:rFonts w:ascii="Georgia" w:hAnsi="Georgia"/>
+                            <w:i/>
+                            <w:iCs/>
+                            <w:color w:val="4472C4" w:themeColor="accent1"/>
+                            <w:sz w:val="24"/>
+                            <w:szCs w:val="24"/>
+                          </w:rPr>
+                        </w:pPr>
+                        <w:r>
+                          <w:rPr>
+                            <w:rFonts w:ascii="Georgia" w:hAnsi="Georgia"/>
+                            <w:i/>
+                            <w:iCs/>
+                            <w:sz w:val="24"/>
+                            <w:szCs w:val="24"/>
+                          </w:rPr>
+                          <w:t>Authority reports check interface</w:t>
+                        </w:r>
+                      </w:p>
+                    </w:txbxContent>
+                  </v:textbox>
+                </v:shape>
+              </v:group>
+            </w:pict>
+          </mc:Fallback>
+        </mc:AlternateContent>
+      </w:r>
+      <w:r>
+        <w:rPr>
+          <w:rFonts w:ascii="Georgia" w:hAnsi="Georgia"/>
+          <w:noProof/>
+          <w:sz w:val="32"/>
+          <w:szCs w:val="32"/>
+        </w:rPr>
+        <mc:AlternateContent>
+          <mc:Choice Requires="wpg">
+            <w:drawing>
+              <wp:anchor distT="0" distB="0" distL="114300" distR="114300" simplePos="0" relativeHeight="251674624" behindDoc="0" locked="0" layoutInCell="1" allowOverlap="1" wp14:anchorId="2173E5FD" wp14:editId="3FD4ABD7">
+                <wp:simplePos x="0" y="0"/>
+                <wp:positionH relativeFrom="column">
+                  <wp:posOffset>659738</wp:posOffset>
+                </wp:positionH>
+                <wp:positionV relativeFrom="paragraph">
+                  <wp:posOffset>11936</wp:posOffset>
+                </wp:positionV>
+                <wp:extent cx="2597150" cy="4525870"/>
+                <wp:effectExtent l="0" t="0" r="0" b="0"/>
+                <wp:wrapNone/>
+                <wp:docPr id="21" name="Gruppo 21"/>
+                <wp:cNvGraphicFramePr/>
+                <a:graphic xmlns:a="http://schemas.openxmlformats.org/drawingml/2006/main">
+                  <a:graphicData uri="http://schemas.microsoft.com/office/word/2010/wordprocessingGroup">
+                    <wpg:wgp>
+                      <wpg:cNvGrpSpPr/>
+                      <wpg:grpSpPr>
+                        <a:xfrm>
+                          <a:off x="0" y="0"/>
+                          <a:ext cx="2597150" cy="4525870"/>
+                          <a:chOff x="0" y="0"/>
+                          <a:chExt cx="2597150" cy="4525870"/>
+                        </a:xfrm>
+                      </wpg:grpSpPr>
+                      <pic:pic xmlns:pic="http://schemas.openxmlformats.org/drawingml/2006/picture">
+                        <pic:nvPicPr>
+                          <pic:cNvPr id="9" name="Immagine 9"/>
+                          <pic:cNvPicPr>
+                            <a:picLocks noChangeAspect="1"/>
+                          </pic:cNvPicPr>
+                        </pic:nvPicPr>
+                        <pic:blipFill rotWithShape="1">
+                          <a:blip r:embed="rId24" cstate="print">
+                            <a:extLst>
+                              <a:ext uri="{28A0092B-C50C-407E-A947-70E740481C1C}">
+                                <a14:useLocalDpi xmlns:a14="http://schemas.microsoft.com/office/drawing/2010/main" val="0"/>
+                              </a:ext>
+                            </a:extLst>
+                          </a:blip>
+                          <a:srcRect l="27901" t="6048" r="28177" b="8609"/>
+                          <a:stretch/>
+                        </pic:blipFill>
+                        <pic:spPr bwMode="auto">
+                          <a:xfrm>
+                            <a:off x="207469" y="0"/>
+                            <a:ext cx="2166620" cy="4214495"/>
+                          </a:xfrm>
+                          <a:prstGeom prst="rect">
+                            <a:avLst/>
+                          </a:prstGeom>
+                          <a:noFill/>
+                          <a:ln>
+                            <a:noFill/>
+                          </a:ln>
+                          <a:extLst>
+                            <a:ext uri="{53640926-AAD7-44D8-BBD7-CCE9431645EC}">
+                              <a14:shadowObscured xmlns:a14="http://schemas.microsoft.com/office/drawing/2010/main"/>
+                            </a:ext>
+                          </a:extLst>
+                        </pic:spPr>
+                      </pic:pic>
+                      <wps:wsp>
+                        <wps:cNvPr id="20" name="Casella di testo 20"/>
+                        <wps:cNvSpPr txBox="1"/>
+                        <wps:spPr>
+                          <a:xfrm>
+                            <a:off x="0" y="4141695"/>
+                            <a:ext cx="2597150" cy="384175"/>
+                          </a:xfrm>
+                          <a:prstGeom prst="rect">
+                            <a:avLst/>
+                          </a:prstGeom>
+                          <a:noFill/>
+                          <a:ln w="6350">
+                            <a:noFill/>
+                          </a:ln>
+                          <a:effectLst/>
+                        </wps:spPr>
+                        <wps:style>
+                          <a:lnRef idx="0">
+                            <a:schemeClr val="accent1"/>
+                          </a:lnRef>
+                          <a:fillRef idx="0">
+                            <a:schemeClr val="accent1"/>
+                          </a:fillRef>
+                          <a:effectRef idx="0">
+                            <a:schemeClr val="accent1"/>
+                          </a:effectRef>
+                          <a:fontRef idx="minor">
+                            <a:schemeClr val="dk1"/>
+                          </a:fontRef>
+                        </wps:style>
+                        <wps:txbx>
+                          <w:txbxContent>
+                            <w:p>
+                              <w:pPr>
+                                <w:jc w:val="center"/>
+                                <w:rPr>
+                                  <w:rFonts w:ascii="Georgia" w:hAnsi="Georgia"/>
+                                  <w:i/>
+                                  <w:iCs/>
+                                  <w:color w:val="4472C4" w:themeColor="accent1"/>
+                                  <w:sz w:val="24"/>
+                                  <w:szCs w:val="24"/>
+                                </w:rPr>
+                              </w:pPr>
+                              <w:r>
+                                <w:rPr>
+                                  <w:rFonts w:ascii="Georgia" w:hAnsi="Georgia"/>
+                                  <w:i/>
+                                  <w:iCs/>
+                                  <w:sz w:val="24"/>
+                                  <w:szCs w:val="24"/>
+                                </w:rPr>
+                                <w:t>Violation report detail</w:t>
+                              </w:r>
+                            </w:p>
+                          </w:txbxContent>
+                        </wps:txbx>
+                        <wps:bodyPr rot="0" spcFirstLastPara="0" vertOverflow="overflow" horzOverflow="overflow" vert="horz" wrap="square" lIns="91440" tIns="91440" rIns="91440" bIns="91440" numCol="1" spcCol="0" rtlCol="0" fromWordArt="0" anchor="t" anchorCtr="0" forceAA="0" compatLnSpc="1">
+                          <a:prstTxWarp prst="textNoShape">
+                            <a:avLst/>
+                          </a:prstTxWarp>
+                          <a:noAutofit/>
+                        </wps:bodyPr>
+                      </wps:wsp>
+                    </wpg:wgp>
+                  </a:graphicData>
+                </a:graphic>
+              </wp:anchor>
+            </w:drawing>
+          </mc:Choice>
+          <mc:Fallback>
+            <w:pict>
+              <v:group w14:anchorId="2173E5FD" id="Gruppo 21" o:spid="_x0000_s1049" style="position:absolute;margin-left:51.95pt;margin-top:.95pt;width:204.5pt;height:356.35pt;z-index:251674624" coordsize="25971,45258" o:gfxdata="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">
+                <v:shape id="Immagine 9" o:spid="_x0000_s1050" type="#_x0000_t75" style="position:absolute;left:2074;width:21666;height:42144;visibility:visible;mso-wrap-style:square" o:gfxdata="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">
+                  <v:imagedata r:id="rId25" o:title="" croptop="3964f" cropbottom="5642f" cropleft="18285f" cropright="18466f"/>
+                </v:shape>
+                <v:shape id="Casella di testo 20" o:spid="_x0000_s1051" type="#_x0000_t202" style="position:absolute;top:41416;width:25971;height:3842;visibility:visible;mso-wrap-style:square;v-text-anchor:top" o:gfxdata="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" filled="f" stroked="f" strokeweight=".5pt">
+                  <v:textbox inset=",7.2pt,,7.2pt">
+                    <w:txbxContent>
+                      <w:p>
+                        <w:pPr>
+                          <w:jc w:val="center"/>
+                          <w:rPr>
+                            <w:rFonts w:ascii="Georgia" w:hAnsi="Georgia"/>
+                            <w:i/>
+                            <w:iCs/>
+                            <w:color w:val="4472C4" w:themeColor="accent1"/>
+                            <w:sz w:val="24"/>
+                            <w:szCs w:val="24"/>
+                          </w:rPr>
+                        </w:pPr>
+                        <w:r>
+                          <w:rPr>
+                            <w:rFonts w:ascii="Georgia" w:hAnsi="Georgia"/>
+                            <w:i/>
+                            <w:iCs/>
+                            <w:sz w:val="24"/>
+                            <w:szCs w:val="24"/>
+                          </w:rPr>
+                          <w:t>Violation report detail</w:t>
+                        </w:r>
+                      </w:p>
+                    </w:txbxContent>
+                  </v:textbox>
+                </v:shape>
+              </v:group>
+            </w:pict>
+          </mc:Fallback>
+        </mc:AlternateContent>
+      </w:r>
+    </w:p>
+    <w:p>
+      <w:pPr>
+        <w:rPr>
+          <w:rFonts w:ascii="Georgia" w:hAnsi="Georgia"/>
+          <w:noProof/>
+          <w:sz w:val="32"/>
+          <w:szCs w:val="32"/>
+        </w:rPr>
+      </w:pPr>
+    </w:p>
+    <w:p>
+      <w:pPr>
+        <w:rPr>
+          <w:rFonts w:ascii="Georgia" w:hAnsi="Georgia"/>
+          <w:noProof/>
+          <w:sz w:val="32"/>
+          <w:szCs w:val="32"/>
+        </w:rPr>
+      </w:pPr>
+    </w:p>
+    <w:p>
+      <w:pPr>
+        <w:rPr>
+          <w:rFonts w:ascii="Georgia" w:hAnsi="Georgia"/>
+          <w:noProof/>
+          <w:sz w:val="32"/>
+          <w:szCs w:val="32"/>
+        </w:rPr>
+      </w:pPr>
+    </w:p>
+    <w:p>
+      <w:pPr>
+        <w:rPr>
+          <w:rFonts w:ascii="Georgia" w:hAnsi="Georgia"/>
+          <w:i/>
+          <w:iCs/>
+          <w:noProof/>
+          <w:sz w:val="24"/>
+          <w:szCs w:val="24"/>
+        </w:rPr>
+      </w:pPr>
+    </w:p>
+    <w:p>
+      <w:pPr>
+        <w:rPr>
+          <w:rFonts w:ascii="Georgia" w:hAnsi="Georgia"/>
+          <w:sz w:val="34"/>
+          <w:szCs w:val="34"/>
+        </w:rPr>
+      </w:pPr>
+    </w:p>
+    <w:p>
+      <w:pPr>
+        <w:rPr>
+          <w:rFonts w:ascii="Georgia" w:hAnsi="Georgia"/>
+          <w:sz w:val="34"/>
+          <w:szCs w:val="34"/>
+        </w:rPr>
+      </w:pPr>
+    </w:p>
+    <w:p>
+      <w:pPr>
+        <w:rPr>
+          <w:rFonts w:ascii="Georgia" w:hAnsi="Georgia"/>
+          <w:sz w:val="34"/>
+          <w:szCs w:val="34"/>
+        </w:rPr>
+      </w:pPr>
+    </w:p>
+    <w:p>
+      <w:pPr>
+        <w:rPr>
+          <w:rFonts w:ascii="Georgia" w:hAnsi="Georgia"/>
+          <w:sz w:val="34"/>
+          <w:szCs w:val="34"/>
+        </w:rPr>
+      </w:pPr>
+    </w:p>
+    <w:p>
+      <w:pPr>
+        <w:rPr>
+          <w:rFonts w:ascii="Georgia" w:hAnsi="Georgia"/>
+          <w:sz w:val="34"/>
+          <w:szCs w:val="34"/>
+        </w:rPr>
+      </w:pPr>
+    </w:p>
+    <w:p>
+      <w:pPr>
+        <w:rPr>
+          <w:rFonts w:ascii="Georgia" w:hAnsi="Georgia"/>
+          <w:sz w:val="34"/>
+          <w:szCs w:val="34"/>
+        </w:rPr>
+      </w:pPr>
+    </w:p>
+    <w:p>
+      <w:pPr>
+        <w:rPr>
+          <w:rFonts w:ascii="Georgia" w:hAnsi="Georgia"/>
+          <w:sz w:val="34"/>
+          <w:szCs w:val="34"/>
+        </w:rPr>
+      </w:pPr>
+    </w:p>
+    <w:p>
+      <w:pPr>
+        <w:rPr>
+          <w:rFonts w:ascii="Georgia" w:hAnsi="Georgia"/>
+          <w:sz w:val="34"/>
+          <w:szCs w:val="34"/>
+        </w:rPr>
+      </w:pPr>
+    </w:p>
+    <w:p>
+      <w:pPr>
         <w:rPr>
           <w:rFonts w:ascii="Georgia" w:hAnsi="Georgia"/>
           <w:sz w:val="36"/>
           <w:szCs w:val="36"/>
         </w:rPr>
-        <w:t>UML Class d</w:t>
-      </w:r>
+      </w:pPr>
       <w:r>
         <w:rPr>
           <w:rFonts w:ascii="Georgia" w:hAnsi="Georgia"/>
           <w:sz w:val="36"/>
           <w:szCs w:val="36"/>
         </w:rPr>
-        <w:t>iagram</w:t>
-      </w:r>
-    </w:p>
-    <w:p>
-      <w:pPr>
+        <w:t>3</w:t>
+      </w:r>
+      <w:r>
         <w:rPr>
           <w:rFonts w:ascii="Georgia" w:hAnsi="Georgia"/>
           <w:sz w:val="36"/>
           <w:szCs w:val="36"/>
         </w:rPr>
-      </w:pPr>
+        <w:t xml:space="preserve">.1 </w:t>
+      </w:r>
       <w:r>
         <w:rPr>
           <w:rFonts w:ascii="Georgia" w:hAnsi="Georgia"/>
           <w:sz w:val="36"/>
           <w:szCs w:val="36"/>
         </w:rPr>
-        <w:t>State chart diagrams</w:t>
-      </w:r>
-    </w:p>
-    <w:p>
-      <w:pPr>
+        <w:t xml:space="preserve">Functional </w:t>
+      </w:r>
+      <w:r>
         <w:rPr>
           <w:rFonts w:ascii="Georgia" w:hAnsi="Georgia"/>
           <w:sz w:val="36"/>
           <w:szCs w:val="36"/>
         </w:rPr>
-      </w:pPr>
-      <w:r>
-        <w:rPr>
-          <w:rFonts w:ascii="Georgia" w:hAnsi="Georgia"/>
-          <w:sz w:val="36"/>
-          <w:szCs w:val="36"/>
-        </w:rPr>
-        <w:lastRenderedPageBreak/>
-        <w:t>2.</w:t>
-      </w:r>
-      <w:r>
-        <w:rPr>
-          <w:rFonts w:ascii="Georgia" w:hAnsi="Georgia"/>
-          <w:sz w:val="36"/>
-          <w:szCs w:val="36"/>
-        </w:rPr>
-        <w:t>2</w:t>
-      </w:r>
-      <w:r>
-        <w:rPr>
-          <w:rFonts w:ascii="Georgia" w:hAnsi="Georgia"/>
-          <w:sz w:val="36"/>
-          <w:szCs w:val="36"/>
-        </w:rPr>
-        <w:t xml:space="preserve"> Product </w:t>
-      </w:r>
-      <w:r>
-        <w:rPr>
-          <w:rFonts w:ascii="Georgia" w:hAnsi="Georgia"/>
-          <w:sz w:val="36"/>
-          <w:szCs w:val="36"/>
-        </w:rPr>
-        <w:t>functions</w:t>
-      </w:r>
-    </w:p>
-    <w:p>
-      <w:pPr>
-        <w:rPr>
-          <w:rFonts w:ascii="Georgia" w:hAnsi="Georgia"/>
-          <w:sz w:val="32"/>
-          <w:szCs w:val="32"/>
-        </w:rPr>
-      </w:pPr>
-      <w:r>
-        <w:rPr>
-          <w:rFonts w:ascii="Georgia" w:hAnsi="Georgia"/>
-          <w:sz w:val="32"/>
-          <w:szCs w:val="32"/>
-        </w:rPr>
-        <w:t>In this sub-section</w:t>
-      </w:r>
-      <w:r>
-        <w:rPr>
-          <w:rFonts w:ascii="Georgia" w:hAnsi="Georgia"/>
-          <w:sz w:val="32"/>
-          <w:szCs w:val="32"/>
-        </w:rPr>
-        <w:t xml:space="preserve"> are listed and descripted the functions that </w:t>
-      </w:r>
-      <w:proofErr w:type="spellStart"/>
-      <w:r>
-        <w:rPr>
-          <w:rFonts w:ascii="Georgia" w:hAnsi="Georgia"/>
-          <w:sz w:val="32"/>
-          <w:szCs w:val="32"/>
-        </w:rPr>
-        <w:t>SafeStreets</w:t>
-      </w:r>
-      <w:proofErr w:type="spellEnd"/>
-      <w:r>
-        <w:rPr>
-          <w:rFonts w:ascii="Georgia" w:hAnsi="Georgia"/>
-          <w:sz w:val="32"/>
-          <w:szCs w:val="32"/>
-        </w:rPr>
-        <w:t xml:space="preserve"> users must be allowed to exploit.</w:t>
+        <w:t>Requirements</w:t>
       </w:r>
     </w:p>
     <w:p>
@@ -4284,157 +7100,9 @@
           <w:szCs w:val="34"/>
         </w:rPr>
       </w:pPr>
-      <w:r>
-        <w:rPr>
-          <w:rFonts w:ascii="Georgia" w:hAnsi="Georgia"/>
-          <w:sz w:val="34"/>
-          <w:szCs w:val="34"/>
-        </w:rPr>
-        <w:t>2.2.1 Registration and login</w:t>
-      </w:r>
-    </w:p>
-    <w:p>
-      <w:pPr>
-        <w:rPr>
-          <w:rFonts w:ascii="Georgia" w:hAnsi="Georgia"/>
-          <w:sz w:val="32"/>
-          <w:szCs w:val="32"/>
-        </w:rPr>
-      </w:pPr>
-    </w:p>
-    <w:p>
-      <w:pPr>
-        <w:rPr>
-          <w:rFonts w:ascii="Georgia" w:hAnsi="Georgia"/>
-          <w:sz w:val="34"/>
-          <w:szCs w:val="34"/>
-        </w:rPr>
-      </w:pPr>
-      <w:r>
-        <w:rPr>
-          <w:rFonts w:ascii="Georgia" w:hAnsi="Georgia"/>
-          <w:sz w:val="34"/>
-          <w:szCs w:val="34"/>
-        </w:rPr>
-        <w:t>2.2.2 Reporting a traffic violation</w:t>
-      </w:r>
-    </w:p>
-    <w:p>
-      <w:pPr>
-        <w:rPr>
-          <w:rFonts w:ascii="Georgia" w:hAnsi="Georgia"/>
-          <w:sz w:val="32"/>
-          <w:szCs w:val="32"/>
-        </w:rPr>
-      </w:pPr>
-    </w:p>
-    <w:p>
-      <w:pPr>
-        <w:rPr>
-          <w:rFonts w:ascii="Georgia" w:hAnsi="Georgia"/>
-          <w:sz w:val="34"/>
-          <w:szCs w:val="34"/>
-        </w:rPr>
-      </w:pPr>
-      <w:r>
-        <w:rPr>
-          <w:rFonts w:ascii="Georgia" w:hAnsi="Georgia"/>
-          <w:sz w:val="34"/>
-          <w:szCs w:val="34"/>
-        </w:rPr>
-        <w:t>2.2.3 Visualizing the highlighted streets</w:t>
-      </w:r>
-    </w:p>
-    <w:p>
-      <w:pPr>
-        <w:rPr>
-          <w:rFonts w:ascii="Georgia" w:hAnsi="Georgia"/>
-          <w:sz w:val="32"/>
-          <w:szCs w:val="32"/>
-        </w:rPr>
-      </w:pPr>
-    </w:p>
-    <w:p>
-      <w:pPr>
-        <w:rPr>
-          <w:rFonts w:ascii="Georgia" w:hAnsi="Georgia"/>
-          <w:sz w:val="34"/>
-          <w:szCs w:val="34"/>
-        </w:rPr>
-      </w:pPr>
-      <w:r>
-        <w:rPr>
-          <w:rFonts w:ascii="Georgia" w:hAnsi="Georgia"/>
-          <w:sz w:val="34"/>
-          <w:szCs w:val="34"/>
-        </w:rPr>
-        <w:t>2.2.4 Visualizing the most reported vehicles</w:t>
-      </w:r>
-    </w:p>
-    <w:p>
-      <w:pPr>
-        <w:rPr>
-          <w:rFonts w:ascii="Georgia" w:hAnsi="Georgia"/>
-          <w:sz w:val="32"/>
-          <w:szCs w:val="32"/>
-        </w:rPr>
-      </w:pPr>
-    </w:p>
-    <w:p>
-      <w:pPr>
-        <w:rPr>
-          <w:rFonts w:ascii="Georgia" w:hAnsi="Georgia"/>
-          <w:sz w:val="34"/>
-          <w:szCs w:val="34"/>
-        </w:rPr>
-      </w:pPr>
-      <w:r>
-        <w:rPr>
-          <w:rFonts w:ascii="Georgia" w:hAnsi="Georgia"/>
-          <w:sz w:val="34"/>
-          <w:szCs w:val="34"/>
-        </w:rPr>
-        <w:t>2.2.5 Deleting a traffic violation instance</w:t>
-      </w:r>
-    </w:p>
-    <w:p>
-      <w:pPr>
-        <w:rPr>
-          <w:rFonts w:ascii="Georgia" w:hAnsi="Georgia"/>
-          <w:sz w:val="32"/>
-          <w:szCs w:val="32"/>
-        </w:rPr>
-      </w:pPr>
-    </w:p>
-    <w:p>
-      <w:pPr>
-        <w:rPr>
-          <w:rFonts w:ascii="Georgia" w:hAnsi="Georgia"/>
-          <w:sz w:val="32"/>
-          <w:szCs w:val="32"/>
-        </w:rPr>
-      </w:pPr>
-    </w:p>
-    <w:p>
-      <w:pPr>
-        <w:rPr>
-          <w:rFonts w:ascii="Georgia" w:hAnsi="Georgia"/>
-          <w:sz w:val="36"/>
-          <w:szCs w:val="36"/>
-        </w:rPr>
-      </w:pPr>
-    </w:p>
-    <w:p>
-      <w:pPr>
-        <w:rPr>
-          <w:rFonts w:ascii="Georgia" w:hAnsi="Georgia"/>
-          <w:sz w:val="32"/>
-          <w:szCs w:val="32"/>
-        </w:rPr>
-      </w:pPr>
     </w:p>
     <w:sectPr>
-      <w:footerReference w:type="default" r:id="rId10"/>
+      <w:footerReference w:type="default" r:id="rId26"/>
       <w:pgSz w:w="11906" w:h="16838"/>
       <w:pgMar w:top="1417" w:right="1134" w:bottom="1134" w:left="1134" w:header="510" w:footer="708" w:gutter="0"/>
       <w:cols w:space="708"/>
@@ -5541,6 +8209,119 @@
     </w:lvl>
   </w:abstractNum>
   <w:abstractNum w:abstractNumId="10" w15:restartNumberingAfterBreak="0">
+    <w:nsid w:val="625645C8"/>
+    <w:multiLevelType w:val="multilevel"/>
+    <w:tmpl w:val="78CE1498"/>
+    <w:lvl w:ilvl="0">
+      <w:start w:val="1"/>
+      <w:numFmt w:val="bullet"/>
+      <w:lvlText w:val=""/>
+      <w:lvlJc w:val="left"/>
+      <w:pPr>
+        <w:ind w:left="360" w:hanging="360"/>
+      </w:pPr>
+      <w:rPr>
+        <w:rFonts w:ascii="Symbol" w:hAnsi="Symbol" w:hint="default"/>
+      </w:rPr>
+    </w:lvl>
+    <w:lvl w:ilvl="1">
+      <w:start w:val="1"/>
+      <w:numFmt w:val="bullet"/>
+      <w:lvlText w:val=""/>
+      <w:lvlJc w:val="left"/>
+      <w:pPr>
+        <w:ind w:left="720" w:hanging="360"/>
+      </w:pPr>
+      <w:rPr>
+        <w:rFonts w:ascii="Wingdings" w:hAnsi="Wingdings" w:hint="default"/>
+      </w:rPr>
+    </w:lvl>
+    <w:lvl w:ilvl="2">
+      <w:start w:val="1"/>
+      <w:numFmt w:val="bullet"/>
+      <w:lvlText w:val=""/>
+      <w:lvlJc w:val="left"/>
+      <w:pPr>
+        <w:ind w:left="1080" w:hanging="360"/>
+      </w:pPr>
+      <w:rPr>
+        <w:rFonts w:ascii="Wingdings" w:hAnsi="Wingdings" w:hint="default"/>
+      </w:rPr>
+    </w:lvl>
+    <w:lvl w:ilvl="3">
+      <w:start w:val="1"/>
+      <w:numFmt w:val="bullet"/>
+      <w:lvlText w:val=""/>
+      <w:lvlJc w:val="left"/>
+      <w:pPr>
+        <w:ind w:left="1440" w:hanging="360"/>
+      </w:pPr>
+      <w:rPr>
+        <w:rFonts w:ascii="Symbol" w:hAnsi="Symbol" w:hint="default"/>
+      </w:rPr>
+    </w:lvl>
+    <w:lvl w:ilvl="4">
+      <w:start w:val="1"/>
+      <w:numFmt w:val="bullet"/>
+      <w:lvlText w:val=""/>
+      <w:lvlJc w:val="left"/>
+      <w:pPr>
+        <w:ind w:left="1800" w:hanging="360"/>
+      </w:pPr>
+      <w:rPr>
+        <w:rFonts w:ascii="Symbol" w:hAnsi="Symbol" w:hint="default"/>
+      </w:rPr>
+    </w:lvl>
+    <w:lvl w:ilvl="5">
+      <w:start w:val="1"/>
+      <w:numFmt w:val="bullet"/>
+      <w:lvlText w:val=""/>
+      <w:lvlJc w:val="left"/>
+      <w:pPr>
+        <w:ind w:left="2160" w:hanging="360"/>
+      </w:pPr>
+      <w:rPr>
+        <w:rFonts w:ascii="Wingdings" w:hAnsi="Wingdings" w:hint="default"/>
+      </w:rPr>
+    </w:lvl>
+    <w:lvl w:ilvl="6">
+      <w:start w:val="1"/>
+      <w:numFmt w:val="bullet"/>
+      <w:lvlText w:val=""/>
+      <w:lvlJc w:val="left"/>
+      <w:pPr>
+        <w:ind w:left="2520" w:hanging="360"/>
+      </w:pPr>
+      <w:rPr>
+        <w:rFonts w:ascii="Wingdings" w:hAnsi="Wingdings" w:hint="default"/>
+      </w:rPr>
+    </w:lvl>
+    <w:lvl w:ilvl="7">
+      <w:start w:val="1"/>
+      <w:numFmt w:val="bullet"/>
+      <w:lvlText w:val=""/>
+      <w:lvlJc w:val="left"/>
+      <w:pPr>
+        <w:ind w:left="2880" w:hanging="360"/>
+      </w:pPr>
+      <w:rPr>
+        <w:rFonts w:ascii="Symbol" w:hAnsi="Symbol" w:hint="default"/>
+      </w:rPr>
+    </w:lvl>
+    <w:lvl w:ilvl="8">
+      <w:start w:val="1"/>
+      <w:numFmt w:val="bullet"/>
+      <w:lvlText w:val=""/>
+      <w:lvlJc w:val="left"/>
+      <w:pPr>
+        <w:ind w:left="3240" w:hanging="360"/>
+      </w:pPr>
+      <w:rPr>
+        <w:rFonts w:ascii="Symbol" w:hAnsi="Symbol" w:hint="default"/>
+      </w:rPr>
+    </w:lvl>
+  </w:abstractNum>
+  <w:abstractNum w:abstractNumId="11" w15:restartNumberingAfterBreak="0">
     <w:nsid w:val="646B1A94"/>
     <w:multiLevelType w:val="hybridMultilevel"/>
     <w:tmpl w:val="DBBC4E78"/>
@@ -5653,7 +8434,7 @@
       </w:rPr>
     </w:lvl>
   </w:abstractNum>
-  <w:abstractNum w:abstractNumId="11" w15:restartNumberingAfterBreak="0">
+  <w:abstractNum w:abstractNumId="12" w15:restartNumberingAfterBreak="0">
     <w:nsid w:val="77DE61B0"/>
     <w:multiLevelType w:val="multilevel"/>
     <w:tmpl w:val="0410001F"/>
@@ -5740,7 +8521,7 @@
     </w:lvl>
   </w:abstractNum>
   <w:num w:numId="1">
-    <w:abstractNumId w:val="11"/>
+    <w:abstractNumId w:val="12"/>
   </w:num>
   <w:num w:numId="2">
     <w:abstractNumId w:val="6"/>
@@ -5767,13 +8548,16 @@
     <w:abstractNumId w:val="5"/>
   </w:num>
   <w:num w:numId="10">
-    <w:abstractNumId w:val="10"/>
+    <w:abstractNumId w:val="11"/>
   </w:num>
   <w:num w:numId="11">
     <w:abstractNumId w:val="0"/>
   </w:num>
   <w:num w:numId="12">
     <w:abstractNumId w:val="2"/>
+  </w:num>
+  <w:num w:numId="13">
+    <w:abstractNumId w:val="10"/>
   </w:num>
 </w:numbering>
 </file>
@@ -6288,6 +9072,31 @@
       </w:tblBorders>
     </w:tblPr>
   </w:style>
+  <w:style w:type="paragraph" w:styleId="Nessunaspaziatura">
+    <w:name w:val="No Spacing"/>
+    <w:link w:val="NessunaspaziaturaCarattere"/>
+    <w:uiPriority w:val="1"/>
+    <w:qFormat/>
+    <w:rsid w:val="0093131E"/>
+    <w:pPr>
+      <w:spacing w:after="0" w:line="240" w:lineRule="auto"/>
+    </w:pPr>
+    <w:rPr>
+      <w:rFonts w:eastAsiaTheme="minorEastAsia"/>
+      <w:lang w:eastAsia="it-IT"/>
+    </w:rPr>
+  </w:style>
+  <w:style w:type="character" w:customStyle="1" w:styleId="NessunaspaziaturaCarattere">
+    <w:name w:val="Nessuna spaziatura Carattere"/>
+    <w:basedOn w:val="Carpredefinitoparagrafo"/>
+    <w:link w:val="Nessunaspaziatura"/>
+    <w:uiPriority w:val="1"/>
+    <w:rsid w:val="0093131E"/>
+    <w:rPr>
+      <w:rFonts w:eastAsiaTheme="minorEastAsia"/>
+      <w:lang w:eastAsia="it-IT"/>
+    </w:rPr>
+  </w:style>
 </w:styles>
 </file>
 
@@ -6591,7 +9400,7 @@
 </file>
 
 <file path=customXml/itemProps1.xml><?xml version="1.0" encoding="utf-8"?>
-<ds:datastoreItem xmlns:ds="http://schemas.openxmlformats.org/officeDocument/2006/customXml" ds:itemID="{0E6B8DCC-4E92-46FC-A2B6-B06E818DF33D}">
+<ds:datastoreItem xmlns:ds="http://schemas.openxmlformats.org/officeDocument/2006/customXml" ds:itemID="{257546D8-EC88-427B-8BFE-15A3D1A902D9}">
   <ds:schemaRefs>
     <ds:schemaRef ds:uri="http://schemas.openxmlformats.org/officeDocument/2006/bibliography"/>
   </ds:schemaRefs>

</xml_diff>